<commit_message>
Additional Instructions / Removal of redundant folder
</commit_message>
<xml_diff>
--- a/Documents/ETL Report.docx
+++ b/Documents/ETL Report.docx
@@ -112,7 +112,7 @@
       <w:r>
         <w:t xml:space="preserve"> CSV: </w:t>
       </w:r>
-      <w:hyperlink r:id="rId5">
+      <w:hyperlink r:id="rId7">
         <w:r>
           <w:rPr>
             <w:color w:val="1155CC"/>
@@ -131,7 +131,7 @@
       <w:r>
         <w:t xml:space="preserve"> Weather API: </w:t>
       </w:r>
-      <w:hyperlink r:id="rId6">
+      <w:hyperlink r:id="rId8">
         <w:r>
           <w:rPr>
             <w:color w:val="1155CC"/>
@@ -227,14 +227,7 @@
           <w:sz w:val="24"/>
           <w:szCs w:val="24"/>
         </w:rPr>
-        <w:t>Showing when certain destinations will be the cheapest/most ex</w:t>
-      </w:r>
-      <w:r>
-        <w:rPr>
-          <w:sz w:val="24"/>
-          <w:szCs w:val="24"/>
-        </w:rPr>
-        <w:t xml:space="preserve">pensive </w:t>
+        <w:t xml:space="preserve">Showing when certain destinations will be the cheapest/most expensive </w:t>
       </w:r>
     </w:p>
     <w:p>
@@ -312,14 +305,7 @@
           <w:sz w:val="24"/>
           <w:szCs w:val="24"/>
         </w:rPr>
-        <w:t>This database will be relational. The final set of data will show multiple statistics related to both cost of renting and climate, and thus will require</w:t>
-      </w:r>
-      <w:r>
-        <w:rPr>
-          <w:sz w:val="24"/>
-          <w:szCs w:val="24"/>
-        </w:rPr>
-        <w:t xml:space="preserve"> the use of a column table style set up. This database will examine the correlation between the cost of renting a space in a certain city and the climate in the area at the time.</w:t>
+        <w:t>This database will be relational. The final set of data will show multiple statistics related to both cost of renting and climate, and thus will require the use of a column table style set up. This database will examine the correlation between the cost of renting a space in a certain city and the climate in the area at the time.</w:t>
       </w:r>
     </w:p>
     <w:p>
@@ -378,6 +364,138 @@
         </w:rPr>
         <w:t>Downloaded CSV’s from various cities for Airbnb</w:t>
       </w:r>
+      <w:r>
+        <w:rPr>
+          <w:sz w:val="24"/>
+          <w:szCs w:val="24"/>
+        </w:rPr>
+        <w:t xml:space="preserve"> </w:t>
+      </w:r>
+      <w:r>
+        <w:rPr>
+          <w:sz w:val="24"/>
+          <w:szCs w:val="24"/>
+        </w:rPr>
+        <w:t>(</w:t>
+      </w:r>
+      <w:r>
+        <w:rPr>
+          <w:sz w:val="24"/>
+          <w:szCs w:val="24"/>
+          <w:u w:val="single"/>
+        </w:rPr>
+        <w:t>zip files in folder “Files to Run” need to be unzipped and renamed appropriately to access the required csv as files are too large</w:t>
+      </w:r>
+      <w:r>
+        <w:rPr>
+          <w:sz w:val="24"/>
+          <w:szCs w:val="24"/>
+          <w:u w:val="single"/>
+        </w:rPr>
+        <w:t xml:space="preserve"> in </w:t>
+      </w:r>
+      <w:proofErr w:type="spellStart"/>
+      <w:r>
+        <w:rPr>
+          <w:sz w:val="24"/>
+          <w:szCs w:val="24"/>
+          <w:u w:val="single"/>
+        </w:rPr>
+        <w:t>Github</w:t>
+      </w:r>
+      <w:proofErr w:type="spellEnd"/>
+      <w:r>
+        <w:rPr>
+          <w:sz w:val="24"/>
+          <w:szCs w:val="24"/>
+          <w:u w:val="single"/>
+        </w:rPr>
+        <w:t xml:space="preserve"> in unzipped form</w:t>
+      </w:r>
+      <w:r>
+        <w:rPr>
+          <w:sz w:val="24"/>
+          <w:szCs w:val="24"/>
+          <w:u w:val="single"/>
+        </w:rPr>
+        <w:t xml:space="preserve"> (without moving to </w:t>
+      </w:r>
+      <w:proofErr w:type="spellStart"/>
+      <w:r>
+        <w:rPr>
+          <w:sz w:val="24"/>
+          <w:szCs w:val="24"/>
+          <w:u w:val="single"/>
+        </w:rPr>
+        <w:t>Github’s</w:t>
+      </w:r>
+      <w:proofErr w:type="spellEnd"/>
+      <w:r>
+        <w:rPr>
+          <w:sz w:val="24"/>
+          <w:szCs w:val="24"/>
+          <w:u w:val="single"/>
+        </w:rPr>
+        <w:t xml:space="preserve"> Large File System)</w:t>
+      </w:r>
+      <w:r>
+        <w:rPr>
+          <w:sz w:val="24"/>
+          <w:szCs w:val="24"/>
+          <w:u w:val="single"/>
+        </w:rPr>
+        <w:t xml:space="preserve"> – the</w:t>
+      </w:r>
+      <w:r>
+        <w:rPr>
+          <w:sz w:val="24"/>
+          <w:szCs w:val="24"/>
+          <w:u w:val="single"/>
+        </w:rPr>
+        <w:t xml:space="preserve"> default</w:t>
+      </w:r>
+      <w:r>
+        <w:rPr>
+          <w:sz w:val="24"/>
+          <w:szCs w:val="24"/>
+          <w:u w:val="single"/>
+        </w:rPr>
+        <w:t xml:space="preserve"> csv name after unzipping any </w:t>
+      </w:r>
+      <w:proofErr w:type="spellStart"/>
+      <w:r>
+        <w:rPr>
+          <w:sz w:val="24"/>
+          <w:szCs w:val="24"/>
+          <w:u w:val="single"/>
+        </w:rPr>
+        <w:t>AirBnB</w:t>
+      </w:r>
+      <w:proofErr w:type="spellEnd"/>
+      <w:r>
+        <w:rPr>
+          <w:sz w:val="24"/>
+          <w:szCs w:val="24"/>
+          <w:u w:val="single"/>
+        </w:rPr>
+        <w:t xml:space="preserve"> zip file is calendar.csv</w:t>
+      </w:r>
+      <w:r>
+        <w:rPr>
+          <w:sz w:val="24"/>
+          <w:szCs w:val="24"/>
+          <w:u w:val="single"/>
+        </w:rPr>
+        <w:t xml:space="preserve"> which works with the existing code</w:t>
+      </w:r>
+      <w:r>
+        <w:rPr>
+          <w:sz w:val="24"/>
+          <w:szCs w:val="24"/>
+          <w:u w:val="single"/>
+        </w:rPr>
+        <w:t>).</w:t>
+      </w:r>
     </w:p>
     <w:p>
       <w:pPr>
@@ -484,6 +602,13 @@
       <w:proofErr w:type="gramEnd"/>
       <w:r>
         <w:rPr>
+          <w:sz w:val="24"/>
+          <w:szCs w:val="24"/>
+        </w:rPr>
+        <w:t>updated_</w:t>
+      </w:r>
+      <w:r>
+        <w:rPr>
           <w:color w:val="24292E"/>
           <w:sz w:val="24"/>
           <w:szCs w:val="24"/>
@@ -615,14 +740,7 @@
           <w:sz w:val="24"/>
           <w:szCs w:val="24"/>
         </w:rPr>
-        <w:t>We first ea</w:t>
-      </w:r>
-      <w:r>
-        <w:rPr>
-          <w:sz w:val="24"/>
-          <w:szCs w:val="24"/>
-        </w:rPr>
-        <w:t xml:space="preserve">ch downloaded CSVs for two cities abroad from Airbnb’s website. We initially wanted to use </w:t>
+        <w:t xml:space="preserve">We first each downloaded CSVs for two cities abroad from Airbnb’s website. We initially wanted to use </w:t>
       </w:r>
       <w:proofErr w:type="spellStart"/>
       <w:r>
@@ -654,14 +772,7 @@
           <w:sz w:val="24"/>
           <w:szCs w:val="24"/>
         </w:rPr>
-        <w:t xml:space="preserve"> but the platform only had data available in current, five day, and 16 day weather forecast form, which for the latter also need</w:t>
-      </w:r>
-      <w:r>
-        <w:rPr>
-          <w:sz w:val="24"/>
-          <w:szCs w:val="24"/>
-        </w:rPr>
-        <w:t xml:space="preserve">ed to paid for. </w:t>
+        <w:t xml:space="preserve"> but the platform only had data available in current, five day, and 16 day weather forecast form, which for the latter also needed to paid for. </w:t>
       </w:r>
       <w:proofErr w:type="gramStart"/>
       <w:r>
@@ -725,14 +836,7 @@
           <w:sz w:val="24"/>
           <w:szCs w:val="24"/>
         </w:rPr>
-        <w:t xml:space="preserve"> call limit per day</w:t>
-      </w:r>
-      <w:r>
-        <w:rPr>
-          <w:sz w:val="24"/>
-          <w:szCs w:val="24"/>
-        </w:rPr>
-        <w:t xml:space="preserve"> would be wasted on row data that was incomplete. As a </w:t>
+        <w:t xml:space="preserve"> call limit per day would be wasted on row data that was incomplete. As a </w:t>
       </w:r>
       <w:proofErr w:type="gramStart"/>
       <w:r>
@@ -850,30 +954,39 @@
           <w:sz w:val="24"/>
           <w:szCs w:val="24"/>
         </w:rPr>
-        <w:t xml:space="preserve"> to make them easier </w:t>
-      </w:r>
-      <w:r>
-        <w:rPr>
-          <w:sz w:val="24"/>
-          <w:szCs w:val="24"/>
-        </w:rPr>
-        <w:t xml:space="preserve">to work with, and dropped unnecessary columns to remove clutter then transformed the data into standard date format in order to extract the </w:t>
-      </w:r>
-      <w:proofErr w:type="spellStart"/>
-      <w:r>
-        <w:rPr>
-          <w:sz w:val="24"/>
-          <w:szCs w:val="24"/>
-        </w:rPr>
-        <w:t>year,month,and</w:t>
-      </w:r>
-      <w:proofErr w:type="spellEnd"/>
-      <w:r>
-        <w:rPr>
-          <w:sz w:val="24"/>
-          <w:szCs w:val="24"/>
-        </w:rPr>
-        <w:t xml:space="preserve"> week of each entry and then grouped the entire </w:t>
+        <w:t xml:space="preserve"> to make them easier to work with, and dropped unnecessary columns to remove clutter then transformed the data into standard date format in order to extract the </w:t>
+      </w:r>
+      <w:proofErr w:type="spellStart"/>
+      <w:proofErr w:type="gramStart"/>
+      <w:r>
+        <w:rPr>
+          <w:sz w:val="24"/>
+          <w:szCs w:val="24"/>
+        </w:rPr>
+        <w:t>year,month</w:t>
+      </w:r>
+      <w:proofErr w:type="gramEnd"/>
+      <w:r>
+        <w:rPr>
+          <w:sz w:val="24"/>
+          <w:szCs w:val="24"/>
+        </w:rPr>
+        <w:t>,and</w:t>
+      </w:r>
+      <w:proofErr w:type="spellEnd"/>
+      <w:r>
+        <w:rPr>
+          <w:sz w:val="24"/>
+          <w:szCs w:val="24"/>
+        </w:rPr>
+        <w:t xml:space="preserve"> week of each entry and then grouped the </w:t>
+      </w:r>
+      <w:r>
+        <w:rPr>
+          <w:sz w:val="24"/>
+          <w:szCs w:val="24"/>
+        </w:rPr>
+        <w:t xml:space="preserve">both </w:t>
       </w:r>
       <w:proofErr w:type="spellStart"/>
       <w:r>
@@ -883,20 +996,69 @@
         </w:rPr>
         <w:t>dataframe</w:t>
       </w:r>
-      <w:proofErr w:type="spellEnd"/>
-      <w:r>
-        <w:rPr>
-          <w:sz w:val="24"/>
-          <w:szCs w:val="24"/>
-        </w:rPr>
-        <w:t xml:space="preserve"> by week to get an accurate timeline of the w</w:t>
-      </w:r>
-      <w:r>
-        <w:rPr>
-          <w:sz w:val="24"/>
-          <w:szCs w:val="24"/>
-        </w:rPr>
-        <w:t xml:space="preserve">eather in each city to see the changes in price overtime and the climate. </w:t>
+      <w:r>
+        <w:rPr>
+          <w:sz w:val="24"/>
+          <w:szCs w:val="24"/>
+        </w:rPr>
+        <w:t>s</w:t>
+      </w:r>
+      <w:proofErr w:type="spellEnd"/>
+      <w:r>
+        <w:rPr>
+          <w:sz w:val="24"/>
+          <w:szCs w:val="24"/>
+        </w:rPr>
+        <w:t xml:space="preserve"> by week to get an accurate timeline of </w:t>
+      </w:r>
+      <w:r>
+        <w:rPr>
+          <w:sz w:val="24"/>
+          <w:szCs w:val="24"/>
+        </w:rPr>
+        <w:t>average</w:t>
+      </w:r>
+      <w:r>
+        <w:rPr>
+          <w:sz w:val="24"/>
+          <w:szCs w:val="24"/>
+        </w:rPr>
+        <w:t xml:space="preserve"> weather </w:t>
+      </w:r>
+      <w:r>
+        <w:rPr>
+          <w:sz w:val="24"/>
+          <w:szCs w:val="24"/>
+        </w:rPr>
+        <w:t xml:space="preserve">per week </w:t>
+      </w:r>
+      <w:r>
+        <w:rPr>
+          <w:sz w:val="24"/>
+          <w:szCs w:val="24"/>
+        </w:rPr>
+        <w:t xml:space="preserve">in each city to </w:t>
+      </w:r>
+      <w:r>
+        <w:rPr>
+          <w:sz w:val="24"/>
+          <w:szCs w:val="24"/>
+        </w:rPr>
+        <w:t>compare with</w:t>
+      </w:r>
+      <w:r>
+        <w:rPr>
+          <w:sz w:val="24"/>
+          <w:szCs w:val="24"/>
+        </w:rPr>
+        <w:t xml:space="preserve"> price </w:t>
+      </w:r>
+      <w:r>
+        <w:rPr>
+          <w:sz w:val="24"/>
+          <w:szCs w:val="24"/>
+        </w:rPr>
+        <w:t>levels in an equivalent period.</w:t>
       </w:r>
     </w:p>
     <w:p>
@@ -971,14 +1133,7 @@
           <w:sz w:val="24"/>
           <w:szCs w:val="24"/>
         </w:rPr>
-        <w:t xml:space="preserve"> price and climate measurements. This, combines with the large volume of data we received, both in terms of sheer siz</w:t>
-      </w:r>
-      <w:r>
-        <w:rPr>
-          <w:sz w:val="24"/>
-          <w:szCs w:val="24"/>
-        </w:rPr>
-        <w:t xml:space="preserve">e and number of categories, </w:t>
+        <w:t xml:space="preserve"> price and climate measurements. This, combines with the large volume of data we received, both in terms of sheer size and number of categories, </w:t>
       </w:r>
       <w:proofErr w:type="spellStart"/>
       <w:r>
@@ -1021,6 +1176,7 @@
           <w:szCs w:val="28"/>
           <w:u w:val="single"/>
         </w:rPr>
+        <w:lastRenderedPageBreak/>
         <w:t>Schema of the tables/collections in the final database:</w:t>
       </w:r>
     </w:p>
@@ -1113,19 +1269,8 @@
           <w:sz w:val="24"/>
           <w:szCs w:val="24"/>
         </w:rPr>
-        <w:lastRenderedPageBreak/>
-        <w:t xml:space="preserve">import pandas as </w:t>
-      </w:r>
-      <w:proofErr w:type="spellStart"/>
-      <w:r>
-        <w:rPr>
-          <w:i/>
-          <w:sz w:val="24"/>
-          <w:szCs w:val="24"/>
-        </w:rPr>
-        <w:t>pd</w:t>
-      </w:r>
-      <w:proofErr w:type="spellEnd"/>
+        <w:t>import pandas as pd</w:t>
+      </w:r>
     </w:p>
     <w:p>
       <w:pPr>
@@ -1166,15 +1311,7 @@
           <w:sz w:val="24"/>
           <w:szCs w:val="24"/>
         </w:rPr>
-        <w:t xml:space="preserve"> im</w:t>
-      </w:r>
-      <w:r>
-        <w:rPr>
-          <w:i/>
-          <w:sz w:val="24"/>
-          <w:szCs w:val="24"/>
-        </w:rPr>
-        <w:t xml:space="preserve">port </w:t>
+        <w:t xml:space="preserve"> import </w:t>
       </w:r>
       <w:proofErr w:type="spellStart"/>
       <w:r>
@@ -1409,14 +1546,7 @@
           <w:sz w:val="24"/>
           <w:szCs w:val="24"/>
         </w:rPr>
-        <w:t>engine.</w:t>
-      </w:r>
-      <w:r>
-        <w:rPr>
-          <w:sz w:val="24"/>
-          <w:szCs w:val="24"/>
-        </w:rPr>
-        <w:t>connect</w:t>
+        <w:t>engine.connect</w:t>
       </w:r>
       <w:proofErr w:type="spellEnd"/>
       <w:proofErr w:type="gramEnd"/>
@@ -1708,14 +1838,7 @@
           <w:sz w:val="24"/>
           <w:szCs w:val="24"/>
         </w:rPr>
-        <w:t>Can a</w:t>
-      </w:r>
-      <w:r>
-        <w:rPr>
-          <w:sz w:val="24"/>
-          <w:szCs w:val="24"/>
-        </w:rPr>
-        <w:t xml:space="preserve">pply this code from any pandas </w:t>
+        <w:t xml:space="preserve">Can apply this code from any pandas </w:t>
       </w:r>
       <w:proofErr w:type="spellStart"/>
       <w:r>
@@ -1760,7 +1883,6 @@
           <w:szCs w:val="24"/>
         </w:rPr>
       </w:pPr>
-      <w:bookmarkStart w:id="0" w:name="_GoBack"/>
       <w:r>
         <w:rPr>
           <w:noProof/>
@@ -1783,7 +1905,7 @@
                     <pic:cNvPicPr/>
                   </pic:nvPicPr>
                   <pic:blipFill>
-                    <a:blip r:embed="rId7" cstate="print">
+                    <a:blip r:embed="rId9" cstate="print">
                       <a:extLst>
                         <a:ext uri="{28A0092B-C50C-407E-A947-70E740481C1C}">
                           <a14:useLocalDpi xmlns:a14="http://schemas.microsoft.com/office/drawing/2010/main" val="0"/>
@@ -1809,7 +1931,6 @@
           </wp:inline>
         </w:drawing>
       </w:r>
-      <w:bookmarkEnd w:id="0"/>
     </w:p>
     <w:p>
       <w:pPr>
@@ -1867,14 +1988,35 @@
           <w:sz w:val="24"/>
           <w:szCs w:val="24"/>
         </w:rPr>
-        <w:t xml:space="preserve">This data set has the potential to be very useful for identifying trends in tourism to various cities and how the correspond to different weather patterns. This is based </w:t>
-      </w:r>
-      <w:r>
-        <w:rPr>
-          <w:sz w:val="24"/>
-          <w:szCs w:val="24"/>
-        </w:rPr>
-        <w:t xml:space="preserve">on comparing the average price of the </w:t>
+        <w:t>This data set has the potential to be very useful for identifying trends in tourism to various cities and how the</w:t>
+      </w:r>
+      <w:r>
+        <w:rPr>
+          <w:sz w:val="24"/>
+          <w:szCs w:val="24"/>
+        </w:rPr>
+        <w:t>y</w:t>
+      </w:r>
+      <w:r>
+        <w:rPr>
+          <w:sz w:val="24"/>
+          <w:szCs w:val="24"/>
+        </w:rPr>
+        <w:t xml:space="preserve"> correspond to different weather patterns</w:t>
+      </w:r>
+      <w:r>
+        <w:rPr>
+          <w:sz w:val="24"/>
+          <w:szCs w:val="24"/>
+        </w:rPr>
+        <w:t xml:space="preserve"> so people can pick the best time to visit depending on their budget versus weather needs.</w:t>
+      </w:r>
+      <w:r>
+        <w:rPr>
+          <w:sz w:val="24"/>
+          <w:szCs w:val="24"/>
+        </w:rPr>
+        <w:t xml:space="preserve"> This is based on comparing the average price of the </w:t>
       </w:r>
       <w:proofErr w:type="spellStart"/>
       <w:r>
@@ -1890,10 +2032,25 @@
           <w:sz w:val="24"/>
           <w:szCs w:val="24"/>
         </w:rPr>
-        <w:t xml:space="preserve"> in the area (taken as an indicator of demand) to various statistics related to the weather, such as temperature, or number of daylight hours.</w:t>
+        <w:t xml:space="preserve"> in the area (taken as an indicator of demand) to various statistics related to the weather, such as temperature, or number of dayligh</w:t>
+      </w:r>
+      <w:bookmarkStart w:id="0" w:name="_GoBack"/>
+      <w:bookmarkEnd w:id="0"/>
+      <w:r>
+        <w:rPr>
+          <w:sz w:val="24"/>
+          <w:szCs w:val="24"/>
+        </w:rPr>
+        <w:t>t hours.</w:t>
       </w:r>
     </w:p>
     <w:sectPr>
+      <w:headerReference w:type="even" r:id="rId10"/>
+      <w:headerReference w:type="default" r:id="rId11"/>
+      <w:footerReference w:type="even" r:id="rId12"/>
+      <w:footerReference w:type="default" r:id="rId13"/>
+      <w:headerReference w:type="first" r:id="rId14"/>
+      <w:footerReference w:type="first" r:id="rId15"/>
       <w:pgSz w:w="12240" w:h="15840"/>
       <w:pgMar w:top="1440" w:right="1440" w:bottom="1440" w:left="1440" w:header="720" w:footer="720" w:gutter="0"/>
       <w:pgNumType w:start="1"/>
@@ -1901,6 +2058,230 @@
     </w:sectPr>
   </w:body>
 </w:document>
+</file>
+
+<file path=word/endnotes.xml><?xml version="1.0" encoding="utf-8"?>
+<w:endnotes xmlns:wpc="http://schemas.microsoft.com/office/word/2010/wordprocessingCanvas" xmlns:cx="http://schemas.microsoft.com/office/drawing/2014/chartex" xmlns:cx1="http://schemas.microsoft.com/office/drawing/2015/9/8/chartex" xmlns:cx2="http://schemas.microsoft.com/office/drawing/2015/10/21/chartex" xmlns:cx3="http://schemas.microsoft.com/office/drawing/2016/5/9/chartex" xmlns:cx4="http://schemas.microsoft.com/office/drawing/2016/5/10/chartex" xmlns:cx5="http://schemas.microsoft.com/office/drawing/2016/5/11/chartex" xmlns:cx6="http://schemas.microsoft.com/office/drawing/2016/5/12/chartex" xmlns:cx7="http://schemas.microsoft.com/office/drawing/2016/5/13/chartex" xmlns:cx8="http://schemas.microsoft.com/office/drawing/2016/5/14/chartex" xmlns:mc="http://schemas.openxmlformats.org/markup-compatibility/2006" xmlns:aink="http://schemas.microsoft.com/office/drawing/2016/ink" xmlns:am3d="http://schemas.microsoft.com/office/drawing/2017/model3d" xmlns:o="urn:schemas-microsoft-com:office:office" xmlns:r="http://schemas.openxmlformats.org/officeDocument/2006/relationships" xmlns:m="http://schemas.openxmlformats.org/officeDocument/2006/math" xmlns:v="urn:schemas-microsoft-com:vml" xmlns:wp14="http://schemas.microsoft.com/office/word/2010/wordprocessingDrawing" xmlns:wp="http://schemas.openxmlformats.org/drawingml/2006/wordprocessingDrawing" xmlns:w10="urn:schemas-microsoft-com:office:word" xmlns:w="http://schemas.openxmlformats.org/wordprocessingml/2006/main" xmlns:w14="http://schemas.microsoft.com/office/word/2010/wordml" xmlns:w15="http://schemas.microsoft.com/office/word/2012/wordml" xmlns:w16cid="http://schemas.microsoft.com/office/word/2016/wordml/cid" xmlns:w16se="http://schemas.microsoft.com/office/word/2015/wordml/symex" xmlns:wpg="http://schemas.microsoft.com/office/word/2010/wordprocessingGroup" xmlns:wpi="http://schemas.microsoft.com/office/word/2010/wordprocessingInk" xmlns:wne="http://schemas.microsoft.com/office/word/2006/wordml" xmlns:wps="http://schemas.microsoft.com/office/word/2010/wordprocessingShape" mc:Ignorable="w14 w15 w16se w16cid wp14">
+  <w:endnote w:type="separator" w:id="-1">
+    <w:p>
+      <w:pPr>
+        <w:spacing w:before="0" w:after="0" w:line="240" w:lineRule="auto"/>
+      </w:pPr>
+      <w:r>
+        <w:separator/>
+      </w:r>
+    </w:p>
+  </w:endnote>
+  <w:endnote w:type="continuationSeparator" w:id="0">
+    <w:p>
+      <w:pPr>
+        <w:spacing w:before="0" w:after="0" w:line="240" w:lineRule="auto"/>
+      </w:pPr>
+      <w:r>
+        <w:continuationSeparator/>
+      </w:r>
+    </w:p>
+  </w:endnote>
+</w:endnotes>
+</file>
+
+<file path=word/footer1.xml><?xml version="1.0" encoding="utf-8"?>
+<w:ftr xmlns:wpc="http://schemas.microsoft.com/office/word/2010/wordprocessingCanvas" xmlns:cx="http://schemas.microsoft.com/office/drawing/2014/chartex" xmlns:cx1="http://schemas.microsoft.com/office/drawing/2015/9/8/chartex" xmlns:cx2="http://schemas.microsoft.com/office/drawing/2015/10/21/chartex" xmlns:cx3="http://schemas.microsoft.com/office/drawing/2016/5/9/chartex" xmlns:cx4="http://schemas.microsoft.com/office/drawing/2016/5/10/chartex" xmlns:cx5="http://schemas.microsoft.com/office/drawing/2016/5/11/chartex" xmlns:cx6="http://schemas.microsoft.com/office/drawing/2016/5/12/chartex" xmlns:cx7="http://schemas.microsoft.com/office/drawing/2016/5/13/chartex" xmlns:cx8="http://schemas.microsoft.com/office/drawing/2016/5/14/chartex" xmlns:mc="http://schemas.openxmlformats.org/markup-compatibility/2006" xmlns:aink="http://schemas.microsoft.com/office/drawing/2016/ink" xmlns:am3d="http://schemas.microsoft.com/office/drawing/2017/model3d" xmlns:o="urn:schemas-microsoft-com:office:office" xmlns:r="http://schemas.openxmlformats.org/officeDocument/2006/relationships" xmlns:m="http://schemas.openxmlformats.org/officeDocument/2006/math" xmlns:v="urn:schemas-microsoft-com:vml" xmlns:wp14="http://schemas.microsoft.com/office/word/2010/wordprocessingDrawing" xmlns:wp="http://schemas.openxmlformats.org/drawingml/2006/wordprocessingDrawing" xmlns:w10="urn:schemas-microsoft-com:office:word" xmlns:w="http://schemas.openxmlformats.org/wordprocessingml/2006/main" xmlns:w14="http://schemas.microsoft.com/office/word/2010/wordml" xmlns:w15="http://schemas.microsoft.com/office/word/2012/wordml" xmlns:w16cid="http://schemas.microsoft.com/office/word/2016/wordml/cid" xmlns:w16se="http://schemas.microsoft.com/office/word/2015/wordml/symex" xmlns:wpg="http://schemas.microsoft.com/office/word/2010/wordprocessingGroup" xmlns:wpi="http://schemas.microsoft.com/office/word/2010/wordprocessingInk" xmlns:wne="http://schemas.microsoft.com/office/word/2006/wordml" xmlns:wps="http://schemas.microsoft.com/office/word/2010/wordprocessingShape" mc:Ignorable="w14 w15 w16se w16cid wp14">
+  <w:p>
+    <w:pPr>
+      <w:pStyle w:val="Footer"/>
+    </w:pPr>
+  </w:p>
+</w:ftr>
+</file>
+
+<file path=word/footer2.xml><?xml version="1.0" encoding="utf-8"?>
+<w:ftr xmlns:wpc="http://schemas.microsoft.com/office/word/2010/wordprocessingCanvas" xmlns:cx="http://schemas.microsoft.com/office/drawing/2014/chartex" xmlns:cx1="http://schemas.microsoft.com/office/drawing/2015/9/8/chartex" xmlns:cx2="http://schemas.microsoft.com/office/drawing/2015/10/21/chartex" xmlns:cx3="http://schemas.microsoft.com/office/drawing/2016/5/9/chartex" xmlns:cx4="http://schemas.microsoft.com/office/drawing/2016/5/10/chartex" xmlns:cx5="http://schemas.microsoft.com/office/drawing/2016/5/11/chartex" xmlns:cx6="http://schemas.microsoft.com/office/drawing/2016/5/12/chartex" xmlns:cx7="http://schemas.microsoft.com/office/drawing/2016/5/13/chartex" xmlns:cx8="http://schemas.microsoft.com/office/drawing/2016/5/14/chartex" xmlns:mc="http://schemas.openxmlformats.org/markup-compatibility/2006" xmlns:aink="http://schemas.microsoft.com/office/drawing/2016/ink" xmlns:am3d="http://schemas.microsoft.com/office/drawing/2017/model3d" xmlns:o="urn:schemas-microsoft-com:office:office" xmlns:r="http://schemas.openxmlformats.org/officeDocument/2006/relationships" xmlns:m="http://schemas.openxmlformats.org/officeDocument/2006/math" xmlns:v="urn:schemas-microsoft-com:vml" xmlns:wp14="http://schemas.microsoft.com/office/word/2010/wordprocessingDrawing" xmlns:wp="http://schemas.openxmlformats.org/drawingml/2006/wordprocessingDrawing" xmlns:w10="urn:schemas-microsoft-com:office:word" xmlns:w="http://schemas.openxmlformats.org/wordprocessingml/2006/main" xmlns:w14="http://schemas.microsoft.com/office/word/2010/wordml" xmlns:w15="http://schemas.microsoft.com/office/word/2012/wordml" xmlns:w16cid="http://schemas.microsoft.com/office/word/2016/wordml/cid" xmlns:w16se="http://schemas.microsoft.com/office/word/2015/wordml/symex" xmlns:wpg="http://schemas.microsoft.com/office/word/2010/wordprocessingGroup" xmlns:wpi="http://schemas.microsoft.com/office/word/2010/wordprocessingInk" xmlns:wne="http://schemas.microsoft.com/office/word/2006/wordml" xmlns:wps="http://schemas.microsoft.com/office/word/2010/wordprocessingShape" mc:Ignorable="w14 w15 w16se w16cid wp14">
+  <w:p>
+    <w:pPr>
+      <w:pStyle w:val="Footer"/>
+    </w:pPr>
+    <w:r>
+      <w:rPr>
+        <w:noProof/>
+      </w:rPr>
+      <mc:AlternateContent>
+        <mc:Choice Requires="wps">
+          <w:drawing>
+            <wp:anchor distT="0" distB="0" distL="114300" distR="114300" simplePos="0" relativeHeight="251659264" behindDoc="0" locked="0" layoutInCell="0" allowOverlap="1" wp14:anchorId="0C091EE7" wp14:editId="1FA445EA">
+              <wp:simplePos x="0" y="0"/>
+              <wp:positionH relativeFrom="page">
+                <wp:posOffset>0</wp:posOffset>
+              </wp:positionH>
+              <wp:positionV relativeFrom="page">
+                <wp:posOffset>9601200</wp:posOffset>
+              </wp:positionV>
+              <wp:extent cx="7772400" cy="266700"/>
+              <wp:effectExtent l="0" t="0" r="0" b="0"/>
+              <wp:wrapNone/>
+              <wp:docPr id="2" name="MSIPCM57d449e69a7e22bb9f6d79b4" descr="{&quot;HashCode&quot;:1831732991,&quot;Height&quot;:792.0,&quot;Width&quot;:612.0,&quot;Placement&quot;:&quot;Footer&quot;,&quot;Index&quot;:&quot;Primary&quot;,&quot;Section&quot;:1,&quot;Top&quot;:0.0,&quot;Left&quot;:0.0}"/>
+              <wp:cNvGraphicFramePr/>
+              <a:graphic xmlns:a="http://schemas.openxmlformats.org/drawingml/2006/main">
+                <a:graphicData uri="http://schemas.microsoft.com/office/word/2010/wordprocessingShape">
+                  <wps:wsp>
+                    <wps:cNvSpPr txBox="1"/>
+                    <wps:spPr>
+                      <a:xfrm>
+                        <a:off x="0" y="0"/>
+                        <a:ext cx="7772400" cy="266700"/>
+                      </a:xfrm>
+                      <a:prstGeom prst="rect">
+                        <a:avLst/>
+                      </a:prstGeom>
+                      <a:noFill/>
+                      <a:ln w="6350">
+                        <a:noFill/>
+                      </a:ln>
+                      <a:extLst>
+                        <a:ext uri="{91240B29-F687-4F45-9708-019B960494DF}">
+                          <a14:hiddenLine xmlns:a14="http://schemas.microsoft.com/office/drawing/2010/main" w="6350">
+                            <a:solidFill>
+                              <a:prstClr val="black"/>
+                            </a:solidFill>
+                          </a14:hiddenLine>
+                        </a:ext>
+                      </a:extLst>
+                    </wps:spPr>
+                    <wps:txbx>
+                      <w:txbxContent>
+                        <w:p>
+                          <w:pPr>
+                            <w:spacing w:before="0" w:after="0"/>
+                            <w:jc w:val="center"/>
+                            <w:rPr>
+                              <w:rFonts w:ascii="Calibri" w:hAnsi="Calibri" w:cs="Calibri"/>
+                              <w:color w:val="000000"/>
+                            </w:rPr>
+                          </w:pPr>
+                          <w:r>
+                            <w:rPr>
+                              <w:rFonts w:ascii="Calibri" w:hAnsi="Calibri" w:cs="Calibri"/>
+                              <w:color w:val="000000"/>
+                            </w:rPr>
+                            <w:t>Schlumberger-Private</w:t>
+                          </w:r>
+                        </w:p>
+                      </w:txbxContent>
+                    </wps:txbx>
+                    <wps:bodyPr rot="0" spcFirstLastPara="0" vertOverflow="overflow" horzOverflow="overflow" vert="horz" wrap="square" lIns="91440" tIns="0" rIns="91440" bIns="0" numCol="1" spcCol="0" rtlCol="0" fromWordArt="0" anchor="b" anchorCtr="0" forceAA="0" compatLnSpc="1">
+                      <a:prstTxWarp prst="textNoShape">
+                        <a:avLst/>
+                      </a:prstTxWarp>
+                      <a:noAutofit/>
+                    </wps:bodyPr>
+                  </wps:wsp>
+                </a:graphicData>
+              </a:graphic>
+            </wp:anchor>
+          </w:drawing>
+        </mc:Choice>
+        <mc:Fallback>
+          <w:pict>
+            <v:shapetype w14:anchorId="0C091EE7" id="_x0000_t202" coordsize="21600,21600" o:spt="202" path="m,l,21600r21600,l21600,xe">
+              <v:stroke joinstyle="miter"/>
+              <v:path gradientshapeok="t" o:connecttype="rect"/>
+            </v:shapetype>
+            <v:shape id="MSIPCM57d449e69a7e22bb9f6d79b4" o:spid="_x0000_s1026" type="#_x0000_t202" alt="{&quot;HashCode&quot;:1831732991,&quot;Height&quot;:792.0,&quot;Width&quot;:612.0,&quot;Placement&quot;:&quot;Footer&quot;,&quot;Index&quot;:&quot;Primary&quot;,&quot;Section&quot;:1,&quot;Top&quot;:0.0,&quot;Left&quot;:0.0}" style="position:absolute;margin-left:0;margin-top:756pt;width:612pt;height:21pt;z-index:251659264;visibility:visible;mso-wrap-style:square;mso-wrap-distance-left:9pt;mso-wrap-distance-top:0;mso-wrap-distance-right:9pt;mso-wrap-distance-bottom:0;mso-position-horizontal:absolute;mso-position-horizontal-relative:page;mso-position-vertical:absolute;mso-position-vertical-relative:page;v-text-anchor:bottom" o:gfxdata="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" o:allowincell="f" filled="f" stroked="f" strokeweight=".5pt">
+              <v:fill o:detectmouseclick="t"/>
+              <v:textbox inset=",0,,0">
+                <w:txbxContent>
+                  <w:p>
+                    <w:pPr>
+                      <w:spacing w:before="0" w:after="0"/>
+                      <w:jc w:val="center"/>
+                      <w:rPr>
+                        <w:rFonts w:ascii="Calibri" w:hAnsi="Calibri" w:cs="Calibri"/>
+                        <w:color w:val="000000"/>
+                      </w:rPr>
+                    </w:pPr>
+                    <w:r>
+                      <w:rPr>
+                        <w:rFonts w:ascii="Calibri" w:hAnsi="Calibri" w:cs="Calibri"/>
+                        <w:color w:val="000000"/>
+                      </w:rPr>
+                      <w:t>Schlumberger-Private</w:t>
+                    </w:r>
+                  </w:p>
+                </w:txbxContent>
+              </v:textbox>
+              <w10:wrap anchorx="page" anchory="page"/>
+            </v:shape>
+          </w:pict>
+        </mc:Fallback>
+      </mc:AlternateContent>
+    </w:r>
+  </w:p>
+</w:ftr>
+</file>
+
+<file path=word/footer3.xml><?xml version="1.0" encoding="utf-8"?>
+<w:ftr xmlns:wpc="http://schemas.microsoft.com/office/word/2010/wordprocessingCanvas" xmlns:cx="http://schemas.microsoft.com/office/drawing/2014/chartex" xmlns:cx1="http://schemas.microsoft.com/office/drawing/2015/9/8/chartex" xmlns:cx2="http://schemas.microsoft.com/office/drawing/2015/10/21/chartex" xmlns:cx3="http://schemas.microsoft.com/office/drawing/2016/5/9/chartex" xmlns:cx4="http://schemas.microsoft.com/office/drawing/2016/5/10/chartex" xmlns:cx5="http://schemas.microsoft.com/office/drawing/2016/5/11/chartex" xmlns:cx6="http://schemas.microsoft.com/office/drawing/2016/5/12/chartex" xmlns:cx7="http://schemas.microsoft.com/office/drawing/2016/5/13/chartex" xmlns:cx8="http://schemas.microsoft.com/office/drawing/2016/5/14/chartex" xmlns:mc="http://schemas.openxmlformats.org/markup-compatibility/2006" xmlns:aink="http://schemas.microsoft.com/office/drawing/2016/ink" xmlns:am3d="http://schemas.microsoft.com/office/drawing/2017/model3d" xmlns:o="urn:schemas-microsoft-com:office:office" xmlns:r="http://schemas.openxmlformats.org/officeDocument/2006/relationships" xmlns:m="http://schemas.openxmlformats.org/officeDocument/2006/math" xmlns:v="urn:schemas-microsoft-com:vml" xmlns:wp14="http://schemas.microsoft.com/office/word/2010/wordprocessingDrawing" xmlns:wp="http://schemas.openxmlformats.org/drawingml/2006/wordprocessingDrawing" xmlns:w10="urn:schemas-microsoft-com:office:word" xmlns:w="http://schemas.openxmlformats.org/wordprocessingml/2006/main" xmlns:w14="http://schemas.microsoft.com/office/word/2010/wordml" xmlns:w15="http://schemas.microsoft.com/office/word/2012/wordml" xmlns:w16cid="http://schemas.microsoft.com/office/word/2016/wordml/cid" xmlns:w16se="http://schemas.microsoft.com/office/word/2015/wordml/symex" xmlns:wpg="http://schemas.microsoft.com/office/word/2010/wordprocessingGroup" xmlns:wpi="http://schemas.microsoft.com/office/word/2010/wordprocessingInk" xmlns:wne="http://schemas.microsoft.com/office/word/2006/wordml" xmlns:wps="http://schemas.microsoft.com/office/word/2010/wordprocessingShape" mc:Ignorable="w14 w15 w16se w16cid wp14">
+  <w:p>
+    <w:pPr>
+      <w:pStyle w:val="Footer"/>
+    </w:pPr>
+  </w:p>
+</w:ftr>
+</file>
+
+<file path=word/footnotes.xml><?xml version="1.0" encoding="utf-8"?>
+<w:footnotes xmlns:wpc="http://schemas.microsoft.com/office/word/2010/wordprocessingCanvas" xmlns:cx="http://schemas.microsoft.com/office/drawing/2014/chartex" xmlns:cx1="http://schemas.microsoft.com/office/drawing/2015/9/8/chartex" xmlns:cx2="http://schemas.microsoft.com/office/drawing/2015/10/21/chartex" xmlns:cx3="http://schemas.microsoft.com/office/drawing/2016/5/9/chartex" xmlns:cx4="http://schemas.microsoft.com/office/drawing/2016/5/10/chartex" xmlns:cx5="http://schemas.microsoft.com/office/drawing/2016/5/11/chartex" xmlns:cx6="http://schemas.microsoft.com/office/drawing/2016/5/12/chartex" xmlns:cx7="http://schemas.microsoft.com/office/drawing/2016/5/13/chartex" xmlns:cx8="http://schemas.microsoft.com/office/drawing/2016/5/14/chartex" xmlns:mc="http://schemas.openxmlformats.org/markup-compatibility/2006" xmlns:aink="http://schemas.microsoft.com/office/drawing/2016/ink" xmlns:am3d="http://schemas.microsoft.com/office/drawing/2017/model3d" xmlns:o="urn:schemas-microsoft-com:office:office" xmlns:r="http://schemas.openxmlformats.org/officeDocument/2006/relationships" xmlns:m="http://schemas.openxmlformats.org/officeDocument/2006/math" xmlns:v="urn:schemas-microsoft-com:vml" xmlns:wp14="http://schemas.microsoft.com/office/word/2010/wordprocessingDrawing" xmlns:wp="http://schemas.openxmlformats.org/drawingml/2006/wordprocessingDrawing" xmlns:w10="urn:schemas-microsoft-com:office:word" xmlns:w="http://schemas.openxmlformats.org/wordprocessingml/2006/main" xmlns:w14="http://schemas.microsoft.com/office/word/2010/wordml" xmlns:w15="http://schemas.microsoft.com/office/word/2012/wordml" xmlns:w16cid="http://schemas.microsoft.com/office/word/2016/wordml/cid" xmlns:w16se="http://schemas.microsoft.com/office/word/2015/wordml/symex" xmlns:wpg="http://schemas.microsoft.com/office/word/2010/wordprocessingGroup" xmlns:wpi="http://schemas.microsoft.com/office/word/2010/wordprocessingInk" xmlns:wne="http://schemas.microsoft.com/office/word/2006/wordml" xmlns:wps="http://schemas.microsoft.com/office/word/2010/wordprocessingShape" mc:Ignorable="w14 w15 w16se w16cid wp14">
+  <w:footnote w:type="separator" w:id="-1">
+    <w:p>
+      <w:pPr>
+        <w:spacing w:before="0" w:after="0" w:line="240" w:lineRule="auto"/>
+      </w:pPr>
+      <w:r>
+        <w:separator/>
+      </w:r>
+    </w:p>
+  </w:footnote>
+  <w:footnote w:type="continuationSeparator" w:id="0">
+    <w:p>
+      <w:pPr>
+        <w:spacing w:before="0" w:after="0" w:line="240" w:lineRule="auto"/>
+      </w:pPr>
+      <w:r>
+        <w:continuationSeparator/>
+      </w:r>
+    </w:p>
+  </w:footnote>
+</w:footnotes>
+</file>
+
+<file path=word/header1.xml><?xml version="1.0" encoding="utf-8"?>
+<w:hdr xmlns:wpc="http://schemas.microsoft.com/office/word/2010/wordprocessingCanvas" xmlns:cx="http://schemas.microsoft.com/office/drawing/2014/chartex" xmlns:cx1="http://schemas.microsoft.com/office/drawing/2015/9/8/chartex" xmlns:cx2="http://schemas.microsoft.com/office/drawing/2015/10/21/chartex" xmlns:cx3="http://schemas.microsoft.com/office/drawing/2016/5/9/chartex" xmlns:cx4="http://schemas.microsoft.com/office/drawing/2016/5/10/chartex" xmlns:cx5="http://schemas.microsoft.com/office/drawing/2016/5/11/chartex" xmlns:cx6="http://schemas.microsoft.com/office/drawing/2016/5/12/chartex" xmlns:cx7="http://schemas.microsoft.com/office/drawing/2016/5/13/chartex" xmlns:cx8="http://schemas.microsoft.com/office/drawing/2016/5/14/chartex" xmlns:mc="http://schemas.openxmlformats.org/markup-compatibility/2006" xmlns:aink="http://schemas.microsoft.com/office/drawing/2016/ink" xmlns:am3d="http://schemas.microsoft.com/office/drawing/2017/model3d" xmlns:o="urn:schemas-microsoft-com:office:office" xmlns:r="http://schemas.openxmlformats.org/officeDocument/2006/relationships" xmlns:m="http://schemas.openxmlformats.org/officeDocument/2006/math" xmlns:v="urn:schemas-microsoft-com:vml" xmlns:wp14="http://schemas.microsoft.com/office/word/2010/wordprocessingDrawing" xmlns:wp="http://schemas.openxmlformats.org/drawingml/2006/wordprocessingDrawing" xmlns:w10="urn:schemas-microsoft-com:office:word" xmlns:w="http://schemas.openxmlformats.org/wordprocessingml/2006/main" xmlns:w14="http://schemas.microsoft.com/office/word/2010/wordml" xmlns:w15="http://schemas.microsoft.com/office/word/2012/wordml" xmlns:w16cid="http://schemas.microsoft.com/office/word/2016/wordml/cid" xmlns:w16se="http://schemas.microsoft.com/office/word/2015/wordml/symex" xmlns:wpg="http://schemas.microsoft.com/office/word/2010/wordprocessingGroup" xmlns:wpi="http://schemas.microsoft.com/office/word/2010/wordprocessingInk" xmlns:wne="http://schemas.microsoft.com/office/word/2006/wordml" xmlns:wps="http://schemas.microsoft.com/office/word/2010/wordprocessingShape" mc:Ignorable="w14 w15 w16se w16cid wp14">
+  <w:p>
+    <w:pPr>
+      <w:pStyle w:val="Header"/>
+    </w:pPr>
+  </w:p>
+</w:hdr>
+</file>
+
+<file path=word/header2.xml><?xml version="1.0" encoding="utf-8"?>
+<w:hdr xmlns:wpc="http://schemas.microsoft.com/office/word/2010/wordprocessingCanvas" xmlns:cx="http://schemas.microsoft.com/office/drawing/2014/chartex" xmlns:cx1="http://schemas.microsoft.com/office/drawing/2015/9/8/chartex" xmlns:cx2="http://schemas.microsoft.com/office/drawing/2015/10/21/chartex" xmlns:cx3="http://schemas.microsoft.com/office/drawing/2016/5/9/chartex" xmlns:cx4="http://schemas.microsoft.com/office/drawing/2016/5/10/chartex" xmlns:cx5="http://schemas.microsoft.com/office/drawing/2016/5/11/chartex" xmlns:cx6="http://schemas.microsoft.com/office/drawing/2016/5/12/chartex" xmlns:cx7="http://schemas.microsoft.com/office/drawing/2016/5/13/chartex" xmlns:cx8="http://schemas.microsoft.com/office/drawing/2016/5/14/chartex" xmlns:mc="http://schemas.openxmlformats.org/markup-compatibility/2006" xmlns:aink="http://schemas.microsoft.com/office/drawing/2016/ink" xmlns:am3d="http://schemas.microsoft.com/office/drawing/2017/model3d" xmlns:o="urn:schemas-microsoft-com:office:office" xmlns:r="http://schemas.openxmlformats.org/officeDocument/2006/relationships" xmlns:m="http://schemas.openxmlformats.org/officeDocument/2006/math" xmlns:v="urn:schemas-microsoft-com:vml" xmlns:wp14="http://schemas.microsoft.com/office/word/2010/wordprocessingDrawing" xmlns:wp="http://schemas.openxmlformats.org/drawingml/2006/wordprocessingDrawing" xmlns:w10="urn:schemas-microsoft-com:office:word" xmlns:w="http://schemas.openxmlformats.org/wordprocessingml/2006/main" xmlns:w14="http://schemas.microsoft.com/office/word/2010/wordml" xmlns:w15="http://schemas.microsoft.com/office/word/2012/wordml" xmlns:w16cid="http://schemas.microsoft.com/office/word/2016/wordml/cid" xmlns:w16se="http://schemas.microsoft.com/office/word/2015/wordml/symex" xmlns:wpg="http://schemas.microsoft.com/office/word/2010/wordprocessingGroup" xmlns:wpi="http://schemas.microsoft.com/office/word/2010/wordprocessingInk" xmlns:wne="http://schemas.microsoft.com/office/word/2006/wordml" xmlns:wps="http://schemas.microsoft.com/office/word/2010/wordprocessingShape" mc:Ignorable="w14 w15 w16se w16cid wp14">
+  <w:p>
+    <w:pPr>
+      <w:pStyle w:val="Header"/>
+    </w:pPr>
+  </w:p>
+</w:hdr>
+</file>
+
+<file path=word/header3.xml><?xml version="1.0" encoding="utf-8"?>
+<w:hdr xmlns:wpc="http://schemas.microsoft.com/office/word/2010/wordprocessingCanvas" xmlns:cx="http://schemas.microsoft.com/office/drawing/2014/chartex" xmlns:cx1="http://schemas.microsoft.com/office/drawing/2015/9/8/chartex" xmlns:cx2="http://schemas.microsoft.com/office/drawing/2015/10/21/chartex" xmlns:cx3="http://schemas.microsoft.com/office/drawing/2016/5/9/chartex" xmlns:cx4="http://schemas.microsoft.com/office/drawing/2016/5/10/chartex" xmlns:cx5="http://schemas.microsoft.com/office/drawing/2016/5/11/chartex" xmlns:cx6="http://schemas.microsoft.com/office/drawing/2016/5/12/chartex" xmlns:cx7="http://schemas.microsoft.com/office/drawing/2016/5/13/chartex" xmlns:cx8="http://schemas.microsoft.com/office/drawing/2016/5/14/chartex" xmlns:mc="http://schemas.openxmlformats.org/markup-compatibility/2006" xmlns:aink="http://schemas.microsoft.com/office/drawing/2016/ink" xmlns:am3d="http://schemas.microsoft.com/office/drawing/2017/model3d" xmlns:o="urn:schemas-microsoft-com:office:office" xmlns:r="http://schemas.openxmlformats.org/officeDocument/2006/relationships" xmlns:m="http://schemas.openxmlformats.org/officeDocument/2006/math" xmlns:v="urn:schemas-microsoft-com:vml" xmlns:wp14="http://schemas.microsoft.com/office/word/2010/wordprocessingDrawing" xmlns:wp="http://schemas.openxmlformats.org/drawingml/2006/wordprocessingDrawing" xmlns:w10="urn:schemas-microsoft-com:office:word" xmlns:w="http://schemas.openxmlformats.org/wordprocessingml/2006/main" xmlns:w14="http://schemas.microsoft.com/office/word/2010/wordml" xmlns:w15="http://schemas.microsoft.com/office/word/2012/wordml" xmlns:w16cid="http://schemas.microsoft.com/office/word/2016/wordml/cid" xmlns:w16se="http://schemas.microsoft.com/office/word/2015/wordml/symex" xmlns:wpg="http://schemas.microsoft.com/office/word/2010/wordprocessingGroup" xmlns:wpi="http://schemas.microsoft.com/office/word/2010/wordprocessingInk" xmlns:wne="http://schemas.microsoft.com/office/word/2006/wordml" xmlns:wps="http://schemas.microsoft.com/office/word/2010/wordprocessingShape" mc:Ignorable="w14 w15 w16se w16cid wp14">
+  <w:p>
+    <w:pPr>
+      <w:pStyle w:val="Header"/>
+    </w:pPr>
+  </w:p>
+</w:hdr>
 </file>
 
 <file path=word/numbering.xml><?xml version="1.0" encoding="utf-8"?>
@@ -2273,7 +2654,7 @@
       </w:pPr>
     </w:pPrDefault>
   </w:docDefaults>
-  <w:latentStyles w:defLockedState="0" w:defUIPriority="99" w:defSemiHidden="0" w:defUnhideWhenUsed="0" w:defQFormat="0" w:count="376">
+  <w:latentStyles w:defLockedState="0" w:defUIPriority="99" w:defSemiHidden="0" w:defUnhideWhenUsed="0" w:defQFormat="0" w:count="375">
     <w:lsdException w:name="Normal" w:uiPriority="0" w:qFormat="1"/>
     <w:lsdException w:name="heading 1" w:uiPriority="9" w:qFormat="1"/>
     <w:lsdException w:name="heading 2" w:semiHidden="1" w:uiPriority="9" w:unhideWhenUsed="1" w:qFormat="1"/>
@@ -2649,7 +3030,6 @@
     <w:lsdException w:name="Smart Hyperlink" w:semiHidden="1" w:unhideWhenUsed="1"/>
     <w:lsdException w:name="Hashtag" w:semiHidden="1" w:unhideWhenUsed="1"/>
     <w:lsdException w:name="Unresolved Mention" w:semiHidden="1" w:unhideWhenUsed="1"/>
-    <w:lsdException w:name="Smart Link" w:semiHidden="1" w:unhideWhenUsed="1"/>
   </w:latentStyles>
   <w:style w:type="paragraph" w:default="1" w:styleId="Normal">
     <w:name w:val="Normal"/>
@@ -3335,6 +3715,58 @@
     <w:link w:val="NoSpacing"/>
     <w:uiPriority w:val="1"/>
     <w:rsid w:val="00ED4940"/>
+    <w:rPr>
+      <w:sz w:val="20"/>
+      <w:szCs w:val="20"/>
+    </w:rPr>
+  </w:style>
+  <w:style w:type="paragraph" w:styleId="Header">
+    <w:name w:val="header"/>
+    <w:basedOn w:val="Normal"/>
+    <w:link w:val="HeaderChar"/>
+    <w:uiPriority w:val="99"/>
+    <w:unhideWhenUsed/>
+    <w:rsid w:val="00F11F6A"/>
+    <w:pPr>
+      <w:tabs>
+        <w:tab w:val="center" w:pos="4680"/>
+        <w:tab w:val="right" w:pos="9360"/>
+      </w:tabs>
+      <w:spacing w:before="0" w:after="0" w:line="240" w:lineRule="auto"/>
+    </w:pPr>
+  </w:style>
+  <w:style w:type="character" w:customStyle="1" w:styleId="HeaderChar">
+    <w:name w:val="Header Char"/>
+    <w:basedOn w:val="DefaultParagraphFont"/>
+    <w:link w:val="Header"/>
+    <w:uiPriority w:val="99"/>
+    <w:rsid w:val="00F11F6A"/>
+    <w:rPr>
+      <w:sz w:val="20"/>
+      <w:szCs w:val="20"/>
+    </w:rPr>
+  </w:style>
+  <w:style w:type="paragraph" w:styleId="Footer">
+    <w:name w:val="footer"/>
+    <w:basedOn w:val="Normal"/>
+    <w:link w:val="FooterChar"/>
+    <w:uiPriority w:val="99"/>
+    <w:unhideWhenUsed/>
+    <w:rsid w:val="00F11F6A"/>
+    <w:pPr>
+      <w:tabs>
+        <w:tab w:val="center" w:pos="4680"/>
+        <w:tab w:val="right" w:pos="9360"/>
+      </w:tabs>
+      <w:spacing w:before="0" w:after="0" w:line="240" w:lineRule="auto"/>
+    </w:pPr>
+  </w:style>
+  <w:style w:type="character" w:customStyle="1" w:styleId="FooterChar">
+    <w:name w:val="Footer Char"/>
+    <w:basedOn w:val="DefaultParagraphFont"/>
+    <w:link w:val="Footer"/>
+    <w:uiPriority w:val="99"/>
+    <w:rsid w:val="00F11F6A"/>
     <w:rPr>
       <w:sz w:val="20"/>
       <w:szCs w:val="20"/>

</xml_diff>

<commit_message>
Updated Instructions with Github LFS update
</commit_message>
<xml_diff>
--- a/Documents/ETL Report.docx
+++ b/Documents/ETL Report.docx
@@ -15,17 +15,8 @@
           <w:sz w:val="24"/>
           <w:szCs w:val="24"/>
         </w:rPr>
-        <w:t xml:space="preserve">Jerome </w:t>
-      </w:r>
-      <w:proofErr w:type="spellStart"/>
-      <w:r>
-        <w:rPr>
-          <w:sz w:val="24"/>
-          <w:szCs w:val="24"/>
-        </w:rPr>
-        <w:t>Urioste</w:t>
-      </w:r>
-      <w:proofErr w:type="spellEnd"/>
+        <w:t>Jerome Urioste</w:t>
+      </w:r>
     </w:p>
     <w:p>
       <w:pPr>
@@ -104,13 +95,8 @@
     </w:p>
     <w:p/>
     <w:p>
-      <w:proofErr w:type="spellStart"/>
-      <w:r>
-        <w:t>AirBnb</w:t>
-      </w:r>
-      <w:proofErr w:type="spellEnd"/>
-      <w:r>
-        <w:t xml:space="preserve"> CSV: </w:t>
+      <w:r>
+        <w:t xml:space="preserve">AirBnb CSV: </w:t>
       </w:r>
       <w:hyperlink r:id="rId7">
         <w:r>
@@ -123,13 +109,8 @@
       </w:hyperlink>
     </w:p>
     <w:p>
-      <w:proofErr w:type="spellStart"/>
-      <w:r>
-        <w:t>DarkSky</w:t>
-      </w:r>
-      <w:proofErr w:type="spellEnd"/>
-      <w:r>
-        <w:t xml:space="preserve"> Weather API: </w:t>
+      <w:r>
+        <w:t xml:space="preserve">DarkSky Weather API: </w:t>
       </w:r>
       <w:hyperlink r:id="rId8">
         <w:r>
@@ -367,224 +348,7 @@
           <w:sz w:val="24"/>
           <w:szCs w:val="24"/>
         </w:rPr>
-        <w:t xml:space="preserve"> </w:t>
-      </w:r>
-      <w:r>
-        <w:rPr>
-          <w:sz w:val="24"/>
-          <w:szCs w:val="24"/>
-        </w:rPr>
-        <w:t>(</w:t>
-      </w:r>
-      <w:r>
-        <w:rPr>
-          <w:sz w:val="24"/>
-          <w:szCs w:val="24"/>
-          <w:u w:val="single"/>
-        </w:rPr>
-        <w:t xml:space="preserve">zip files in folder “Files to Run” need to be unzipped and renamed appropriately to access the required csv </w:t>
-      </w:r>
-      <w:r>
-        <w:rPr>
-          <w:sz w:val="24"/>
-          <w:szCs w:val="24"/>
-          <w:u w:val="single"/>
-        </w:rPr>
-        <w:t xml:space="preserve">in </w:t>
-      </w:r>
-      <w:proofErr w:type="spellStart"/>
-      <w:r>
-        <w:rPr>
-          <w:sz w:val="24"/>
-          <w:szCs w:val="24"/>
-          <w:u w:val="single"/>
-        </w:rPr>
-        <w:t>Jupyter</w:t>
-      </w:r>
-      <w:proofErr w:type="spellEnd"/>
-      <w:r>
-        <w:rPr>
-          <w:sz w:val="24"/>
-          <w:szCs w:val="24"/>
-          <w:u w:val="single"/>
-        </w:rPr>
-        <w:t xml:space="preserve"> No</w:t>
-      </w:r>
-      <w:r>
-        <w:rPr>
-          <w:sz w:val="24"/>
-          <w:szCs w:val="24"/>
-          <w:u w:val="single"/>
-        </w:rPr>
-        <w:t>tebook</w:t>
-      </w:r>
-      <w:r>
-        <w:rPr>
-          <w:sz w:val="24"/>
-          <w:szCs w:val="24"/>
-          <w:u w:val="single"/>
-        </w:rPr>
-        <w:t xml:space="preserve">, </w:t>
-      </w:r>
-      <w:r>
-        <w:rPr>
-          <w:sz w:val="24"/>
-          <w:szCs w:val="24"/>
-          <w:u w:val="single"/>
-        </w:rPr>
-        <w:t>as files are too large</w:t>
-      </w:r>
-      <w:r>
-        <w:rPr>
-          <w:sz w:val="24"/>
-          <w:szCs w:val="24"/>
-          <w:u w:val="single"/>
-        </w:rPr>
-        <w:t xml:space="preserve"> to place</w:t>
-      </w:r>
-      <w:r>
-        <w:rPr>
-          <w:sz w:val="24"/>
-          <w:szCs w:val="24"/>
-          <w:u w:val="single"/>
-        </w:rPr>
-        <w:t xml:space="preserve"> in </w:t>
-      </w:r>
-      <w:proofErr w:type="spellStart"/>
-      <w:r>
-        <w:rPr>
-          <w:sz w:val="24"/>
-          <w:szCs w:val="24"/>
-          <w:u w:val="single"/>
-        </w:rPr>
-        <w:t>Github</w:t>
-      </w:r>
-      <w:proofErr w:type="spellEnd"/>
-      <w:r>
-        <w:rPr>
-          <w:sz w:val="24"/>
-          <w:szCs w:val="24"/>
-          <w:u w:val="single"/>
-        </w:rPr>
-        <w:t xml:space="preserve"> in unzipped form</w:t>
-      </w:r>
-      <w:r>
-        <w:rPr>
-          <w:sz w:val="24"/>
-          <w:szCs w:val="24"/>
-          <w:u w:val="single"/>
-        </w:rPr>
-        <w:t xml:space="preserve"> (without moving to </w:t>
-      </w:r>
-      <w:proofErr w:type="spellStart"/>
-      <w:r>
-        <w:rPr>
-          <w:sz w:val="24"/>
-          <w:szCs w:val="24"/>
-          <w:u w:val="single"/>
-        </w:rPr>
-        <w:t>Github’s</w:t>
-      </w:r>
-      <w:proofErr w:type="spellEnd"/>
-      <w:r>
-        <w:rPr>
-          <w:sz w:val="24"/>
-          <w:szCs w:val="24"/>
-          <w:u w:val="single"/>
-        </w:rPr>
-        <w:t xml:space="preserve"> Large File System)</w:t>
-      </w:r>
-      <w:r>
-        <w:rPr>
-          <w:sz w:val="24"/>
-          <w:szCs w:val="24"/>
-          <w:u w:val="single"/>
-        </w:rPr>
-        <w:t xml:space="preserve"> – the</w:t>
-      </w:r>
-      <w:r>
-        <w:rPr>
-          <w:sz w:val="24"/>
-          <w:szCs w:val="24"/>
-          <w:u w:val="single"/>
-        </w:rPr>
-        <w:t xml:space="preserve"> default</w:t>
-      </w:r>
-      <w:r>
-        <w:rPr>
-          <w:sz w:val="24"/>
-          <w:szCs w:val="24"/>
-          <w:u w:val="single"/>
-        </w:rPr>
-        <w:t xml:space="preserve"> csv name after unzipping</w:t>
-      </w:r>
-      <w:r>
-        <w:rPr>
-          <w:sz w:val="24"/>
-          <w:szCs w:val="24"/>
-          <w:u w:val="single"/>
-        </w:rPr>
-        <w:t xml:space="preserve"> / extracting</w:t>
-      </w:r>
-      <w:bookmarkStart w:id="0" w:name="_GoBack"/>
-      <w:bookmarkEnd w:id="0"/>
-      <w:r>
-        <w:rPr>
-          <w:sz w:val="24"/>
-          <w:szCs w:val="24"/>
-          <w:u w:val="single"/>
-        </w:rPr>
-        <w:t xml:space="preserve"> any AirBnB</w:t>
-      </w:r>
-      <w:r>
-        <w:rPr>
-          <w:sz w:val="24"/>
-          <w:szCs w:val="24"/>
-          <w:u w:val="single"/>
-        </w:rPr>
-        <w:t>.csv.gz</w:t>
-      </w:r>
-      <w:r>
-        <w:rPr>
-          <w:sz w:val="24"/>
-          <w:szCs w:val="24"/>
-          <w:u w:val="single"/>
-        </w:rPr>
-        <w:t xml:space="preserve"> zip file is calendar.csv</w:t>
-      </w:r>
-      <w:r>
-        <w:rPr>
-          <w:sz w:val="24"/>
-          <w:szCs w:val="24"/>
-          <w:u w:val="single"/>
-        </w:rPr>
-        <w:t xml:space="preserve"> which works with the existing </w:t>
-      </w:r>
-      <w:proofErr w:type="spellStart"/>
-      <w:r>
-        <w:rPr>
-          <w:color w:val="24292E"/>
-          <w:sz w:val="24"/>
-          <w:szCs w:val="24"/>
-        </w:rPr>
-        <w:t>updated_airbnbcleaner.ipynb</w:t>
-      </w:r>
-      <w:proofErr w:type="spellEnd"/>
-      <w:r>
-        <w:rPr>
-          <w:color w:val="24292E"/>
-          <w:sz w:val="24"/>
-          <w:szCs w:val="24"/>
-        </w:rPr>
-        <w:t xml:space="preserve"> also found in the “Files to Run” folder</w:t>
-      </w:r>
-      <w:r>
-        <w:rPr>
-          <w:sz w:val="24"/>
-          <w:szCs w:val="24"/>
-          <w:u w:val="single"/>
-        </w:rPr>
-        <w:t>).</w:t>
+        <w:t xml:space="preserve"> in .gz winzip form.</w:t>
       </w:r>
     </w:p>
     <w:p>
@@ -604,59 +368,125 @@
           <w:sz w:val="24"/>
           <w:szCs w:val="24"/>
         </w:rPr>
-        <w:t xml:space="preserve">Called two </w:t>
-      </w:r>
-      <w:r>
-        <w:rPr>
-          <w:sz w:val="24"/>
-          <w:szCs w:val="24"/>
-        </w:rPr>
-        <w:t>years’ worth</w:t>
-      </w:r>
-      <w:r>
-        <w:rPr>
-          <w:sz w:val="24"/>
-          <w:szCs w:val="24"/>
-        </w:rPr>
-        <w:t xml:space="preserve"> of weather data from Dark Sky’s API for US cities (</w:t>
-      </w:r>
-      <w:proofErr w:type="spellStart"/>
+        <w:t xml:space="preserve">Cleaned the respective city Airbnb data via the </w:t>
+      </w:r>
       <w:r>
         <w:rPr>
           <w:color w:val="24292E"/>
           <w:sz w:val="24"/>
           <w:szCs w:val="24"/>
         </w:rPr>
-        <w:t>Dark_Sky</w:t>
-      </w:r>
-      <w:proofErr w:type="spellEnd"/>
+        <w:t>updated_airbnbcleaner.ipynb</w:t>
+      </w:r>
       <w:r>
         <w:rPr>
           <w:color w:val="24292E"/>
           <w:sz w:val="24"/>
           <w:szCs w:val="24"/>
         </w:rPr>
-        <w:t xml:space="preserve"> - ETL </w:t>
-      </w:r>
-      <w:proofErr w:type="spellStart"/>
-      <w:proofErr w:type="gramStart"/>
-      <w:r>
+        <w:t xml:space="preserve"> file. </w:t>
+      </w:r>
+    </w:p>
+    <w:p>
+      <w:pPr>
+        <w:spacing w:line="216" w:lineRule="auto"/>
+        <w:ind w:left="720"/>
         <w:rPr>
           <w:color w:val="24292E"/>
           <w:sz w:val="24"/>
           <w:szCs w:val="24"/>
         </w:rPr>
-        <w:t>project.ipynb</w:t>
-      </w:r>
-      <w:proofErr w:type="spellEnd"/>
-      <w:proofErr w:type="gramEnd"/>
+      </w:pPr>
       <w:r>
         <w:rPr>
           <w:color w:val="24292E"/>
           <w:sz w:val="24"/>
           <w:szCs w:val="24"/>
         </w:rPr>
-        <w:t>)</w:t>
+        <w:t xml:space="preserve">Please note that you have to use Winzip to extract the required calendar.csv file from the respective City AirBnB .gz file for the code in </w:t>
+      </w:r>
+      <w:r>
+        <w:rPr>
+          <w:color w:val="24292E"/>
+          <w:sz w:val="24"/>
+          <w:szCs w:val="24"/>
+        </w:rPr>
+        <w:t>updated_airbnbcleaner.ipynb</w:t>
+      </w:r>
+      <w:r>
+        <w:rPr>
+          <w:color w:val="24292E"/>
+          <w:sz w:val="24"/>
+          <w:szCs w:val="24"/>
+        </w:rPr>
+        <w:t xml:space="preserve"> to work.</w:t>
+      </w:r>
+    </w:p>
+    <w:p>
+      <w:pPr>
+        <w:spacing w:line="216" w:lineRule="auto"/>
+        <w:ind w:left="720"/>
+        <w:rPr>
+          <w:sz w:val="24"/>
+          <w:szCs w:val="24"/>
+        </w:rPr>
+      </w:pPr>
+      <w:r>
+        <w:rPr>
+          <w:sz w:val="24"/>
+          <w:szCs w:val="24"/>
+        </w:rPr>
+        <w:t xml:space="preserve">In the “Files to Run” folder this has been achieved </w:t>
+      </w:r>
+      <w:r>
+        <w:rPr>
+          <w:sz w:val="24"/>
+          <w:szCs w:val="24"/>
+          <w:u w:val="single"/>
+        </w:rPr>
+        <w:t>for Seattle only</w:t>
+      </w:r>
+      <w:r>
+        <w:rPr>
+          <w:sz w:val="24"/>
+          <w:szCs w:val="24"/>
+        </w:rPr>
+        <w:t xml:space="preserve"> by installing the Github Large File System (LFS) so that the calendar.csv file for Seattle is already present </w:t>
+      </w:r>
+      <w:r>
+        <w:rPr>
+          <w:sz w:val="24"/>
+          <w:szCs w:val="24"/>
+        </w:rPr>
+        <w:t xml:space="preserve">(having been extracted from </w:t>
+      </w:r>
+      <w:r>
+        <w:rPr>
+          <w:sz w:val="24"/>
+          <w:szCs w:val="24"/>
+        </w:rPr>
+        <w:t xml:space="preserve">from </w:t>
+      </w:r>
+      <w:r>
+        <w:rPr>
+          <w:sz w:val="24"/>
+          <w:szCs w:val="24"/>
+        </w:rPr>
+        <w:t>SeattleAirBnB.csv</w:t>
+      </w:r>
+      <w:r>
+        <w:rPr>
+          <w:sz w:val="24"/>
+          <w:szCs w:val="24"/>
+        </w:rPr>
+        <w:t>.gz</w:t>
+      </w:r>
+      <w:r>
+        <w:rPr>
+          <w:sz w:val="24"/>
+          <w:szCs w:val="24"/>
+        </w:rPr>
+        <w:t>).</w:t>
       </w:r>
     </w:p>
     <w:p>
@@ -676,29 +506,21 @@
           <w:sz w:val="24"/>
           <w:szCs w:val="24"/>
         </w:rPr>
-        <w:t>Cleaned and combined both city data and weather data using Pandas</w:t>
-      </w:r>
-      <w:r>
-        <w:rPr>
-          <w:sz w:val="24"/>
-          <w:szCs w:val="24"/>
-        </w:rPr>
-        <w:t xml:space="preserve"> </w:t>
-      </w:r>
-      <w:r>
-        <w:rPr>
-          <w:sz w:val="24"/>
-          <w:szCs w:val="24"/>
-        </w:rPr>
-        <w:t>(</w:t>
-      </w:r>
-      <w:proofErr w:type="spellStart"/>
-      <w:r>
-        <w:rPr>
-          <w:sz w:val="24"/>
-          <w:szCs w:val="24"/>
-        </w:rPr>
-        <w:t>updated_</w:t>
+        <w:t xml:space="preserve">Called two </w:t>
+      </w:r>
+      <w:r>
+        <w:rPr>
+          <w:sz w:val="24"/>
+          <w:szCs w:val="24"/>
+        </w:rPr>
+        <w:t>years’ worth</w:t>
+      </w:r>
+      <w:r>
+        <w:rPr>
+          <w:sz w:val="24"/>
+          <w:szCs w:val="24"/>
+        </w:rPr>
+        <w:t xml:space="preserve"> of weather data from Dark Sky’s API for US cities (</w:t>
       </w:r>
       <w:r>
         <w:rPr>
@@ -706,62 +528,31 @@
           <w:sz w:val="24"/>
           <w:szCs w:val="24"/>
         </w:rPr>
-        <w:t>Dark_Sky_Concat</w:t>
-      </w:r>
-      <w:proofErr w:type="spellEnd"/>
+        <w:t>Dark_Sky - ETL project.ipynb</w:t>
+      </w:r>
       <w:r>
         <w:rPr>
           <w:color w:val="24292E"/>
           <w:sz w:val="24"/>
           <w:szCs w:val="24"/>
         </w:rPr>
-        <w:t xml:space="preserve">_&amp;_ </w:t>
-      </w:r>
-      <w:proofErr w:type="spellStart"/>
+        <w:t xml:space="preserve"> in the “Files to Run” folder</w:t>
+      </w:r>
       <w:r>
         <w:rPr>
           <w:color w:val="24292E"/>
           <w:sz w:val="24"/>
           <w:szCs w:val="24"/>
         </w:rPr>
-        <w:t>Clean.ipynb</w:t>
-      </w:r>
-      <w:proofErr w:type="spellEnd"/>
+        <w:t>)</w:t>
+      </w:r>
       <w:r>
         <w:rPr>
           <w:color w:val="24292E"/>
           <w:sz w:val="24"/>
           <w:szCs w:val="24"/>
         </w:rPr>
-        <w:t xml:space="preserve">, </w:t>
-      </w:r>
-      <w:proofErr w:type="spellStart"/>
-      <w:r>
-        <w:rPr>
-          <w:color w:val="24292E"/>
-          <w:sz w:val="24"/>
-          <w:szCs w:val="24"/>
-        </w:rPr>
-        <w:t>updated_</w:t>
-      </w:r>
-      <w:proofErr w:type="gramStart"/>
-      <w:r>
-        <w:rPr>
-          <w:color w:val="24292E"/>
-          <w:sz w:val="24"/>
-          <w:szCs w:val="24"/>
-        </w:rPr>
-        <w:t>airbnbcleaner.ipynb</w:t>
-      </w:r>
-      <w:proofErr w:type="spellEnd"/>
-      <w:proofErr w:type="gramEnd"/>
-      <w:r>
-        <w:rPr>
-          <w:color w:val="24292E"/>
-          <w:sz w:val="24"/>
-          <w:szCs w:val="24"/>
-        </w:rPr>
-        <w:t>)</w:t>
+        <w:t>.</w:t>
       </w:r>
     </w:p>
     <w:p>
@@ -772,10 +563,77 @@
         </w:numPr>
         <w:spacing w:line="216" w:lineRule="auto"/>
         <w:rPr>
+          <w:sz w:val="24"/>
+          <w:szCs w:val="24"/>
+        </w:rPr>
+      </w:pPr>
+      <w:r>
+        <w:rPr>
+          <w:sz w:val="24"/>
+          <w:szCs w:val="24"/>
+        </w:rPr>
+        <w:t>Cleaned and combined both city data and weather data using Pandas</w:t>
+      </w:r>
+      <w:r>
+        <w:rPr>
+          <w:sz w:val="24"/>
+          <w:szCs w:val="24"/>
+        </w:rPr>
+        <w:t xml:space="preserve"> </w:t>
+      </w:r>
+      <w:r>
+        <w:rPr>
+          <w:sz w:val="24"/>
+          <w:szCs w:val="24"/>
+        </w:rPr>
+        <w:t>(</w:t>
+      </w:r>
+      <w:r>
+        <w:rPr>
+          <w:sz w:val="24"/>
+          <w:szCs w:val="24"/>
+        </w:rPr>
+        <w:t>updated_</w:t>
+      </w:r>
+      <w:r>
+        <w:rPr>
           <w:color w:val="24292E"/>
           <w:sz w:val="24"/>
           <w:szCs w:val="24"/>
         </w:rPr>
+        <w:t>Dark_Sky_Concat_&amp;_ Clean.ipynb, updated_airbnbcleaner.ipynb</w:t>
+      </w:r>
+      <w:r>
+        <w:rPr>
+          <w:color w:val="24292E"/>
+          <w:sz w:val="24"/>
+          <w:szCs w:val="24"/>
+        </w:rPr>
+        <w:t xml:space="preserve"> in the “Files to Run” folder</w:t>
+      </w:r>
+      <w:bookmarkStart w:id="0" w:name="_GoBack"/>
+      <w:bookmarkEnd w:id="0"/>
+      <w:r>
+        <w:rPr>
+          <w:color w:val="24292E"/>
+          <w:sz w:val="24"/>
+          <w:szCs w:val="24"/>
+        </w:rPr>
+        <w:t>)</w:t>
+      </w:r>
+    </w:p>
+    <w:p>
+      <w:pPr>
+        <w:numPr>
+          <w:ilvl w:val="0"/>
+          <w:numId w:val="2"/>
+        </w:numPr>
+        <w:spacing w:line="216" w:lineRule="auto"/>
+        <w:rPr>
+          <w:color w:val="24292E"/>
+          <w:sz w:val="24"/>
+          <w:szCs w:val="24"/>
+        </w:rPr>
       </w:pPr>
       <w:r>
         <w:rPr>
@@ -784,7 +642,6 @@
         </w:rPr>
         <w:t xml:space="preserve">Established database within </w:t>
       </w:r>
-      <w:proofErr w:type="spellStart"/>
       <w:r>
         <w:rPr>
           <w:sz w:val="24"/>
@@ -806,29 +663,12 @@
         </w:rPr>
         <w:t>ql</w:t>
       </w:r>
-      <w:proofErr w:type="spellEnd"/>
-      <w:r>
-        <w:rPr>
-          <w:sz w:val="24"/>
-          <w:szCs w:val="24"/>
-        </w:rPr>
-        <w:t xml:space="preserve"> and began using </w:t>
-      </w:r>
-      <w:proofErr w:type="spellStart"/>
-      <w:r>
-        <w:rPr>
-          <w:sz w:val="24"/>
-          <w:szCs w:val="24"/>
-        </w:rPr>
-        <w:t>SQLalchemy</w:t>
-      </w:r>
-      <w:proofErr w:type="spellEnd"/>
-      <w:r>
-        <w:rPr>
-          <w:sz w:val="24"/>
-          <w:szCs w:val="24"/>
-        </w:rPr>
-        <w:t xml:space="preserve"> into the database. </w:t>
+      <w:r>
+        <w:rPr>
+          <w:sz w:val="24"/>
+          <w:szCs w:val="24"/>
+        </w:rPr>
+        <w:t xml:space="preserve"> and began using SQLalchemy into the database. </w:t>
       </w:r>
     </w:p>
     <w:p>
@@ -873,135 +713,7 @@
           <w:sz w:val="24"/>
           <w:szCs w:val="24"/>
         </w:rPr>
-        <w:t xml:space="preserve">We first each downloaded CSVs for two cities abroad from Airbnb’s website. We initially wanted to use </w:t>
-      </w:r>
-      <w:proofErr w:type="spellStart"/>
-      <w:r>
-        <w:rPr>
-          <w:sz w:val="24"/>
-          <w:szCs w:val="24"/>
-        </w:rPr>
-        <w:t>openweathermap</w:t>
-      </w:r>
-      <w:proofErr w:type="spellEnd"/>
-      <w:r>
-        <w:rPr>
-          <w:sz w:val="24"/>
-          <w:szCs w:val="24"/>
-        </w:rPr>
-        <w:t xml:space="preserve"> to analyze the </w:t>
-      </w:r>
-      <w:proofErr w:type="gramStart"/>
-      <w:r>
-        <w:rPr>
-          <w:sz w:val="24"/>
-          <w:szCs w:val="24"/>
-        </w:rPr>
-        <w:t>weather</w:t>
-      </w:r>
-      <w:proofErr w:type="gramEnd"/>
-      <w:r>
-        <w:rPr>
-          <w:sz w:val="24"/>
-          <w:szCs w:val="24"/>
-        </w:rPr>
-        <w:t xml:space="preserve"> but the platform only had data available in current, five day, and 16 day weather forecast form, which for the latter also needed to paid for. </w:t>
-      </w:r>
-      <w:proofErr w:type="gramStart"/>
-      <w:r>
-        <w:rPr>
-          <w:sz w:val="24"/>
-          <w:szCs w:val="24"/>
-        </w:rPr>
-        <w:t>Consequently</w:t>
-      </w:r>
-      <w:proofErr w:type="gramEnd"/>
-      <w:r>
-        <w:rPr>
-          <w:sz w:val="24"/>
-          <w:szCs w:val="24"/>
-        </w:rPr>
-        <w:t xml:space="preserve"> we moved over to </w:t>
-      </w:r>
-      <w:proofErr w:type="spellStart"/>
-      <w:r>
-        <w:rPr>
-          <w:sz w:val="24"/>
-          <w:szCs w:val="24"/>
-        </w:rPr>
-        <w:t>DarkSky</w:t>
-      </w:r>
-      <w:proofErr w:type="spellEnd"/>
-      <w:r>
-        <w:rPr>
-          <w:sz w:val="24"/>
-          <w:szCs w:val="24"/>
-        </w:rPr>
-        <w:t xml:space="preserve"> but then realized that the records for the cities outside of the USA was inconsistent causing </w:t>
-      </w:r>
-      <w:proofErr w:type="spellStart"/>
-      <w:r>
-        <w:rPr>
-          <w:sz w:val="24"/>
-          <w:szCs w:val="24"/>
-        </w:rPr>
-        <w:t>api</w:t>
-      </w:r>
-      <w:proofErr w:type="spellEnd"/>
-      <w:r>
-        <w:rPr>
-          <w:sz w:val="24"/>
-          <w:szCs w:val="24"/>
-        </w:rPr>
-        <w:t xml:space="preserve"> calls to halt or alternatively if an exception was included in the code, the 1000 </w:t>
-      </w:r>
-      <w:proofErr w:type="spellStart"/>
-      <w:r>
-        <w:rPr>
-          <w:sz w:val="24"/>
-          <w:szCs w:val="24"/>
-        </w:rPr>
-        <w:t>api</w:t>
-      </w:r>
-      <w:proofErr w:type="spellEnd"/>
-      <w:r>
-        <w:rPr>
-          <w:sz w:val="24"/>
-          <w:szCs w:val="24"/>
-        </w:rPr>
-        <w:t xml:space="preserve"> call limit per day would be wasted on row data that was incomplete. As a </w:t>
-      </w:r>
-      <w:proofErr w:type="gramStart"/>
-      <w:r>
-        <w:rPr>
-          <w:sz w:val="24"/>
-          <w:szCs w:val="24"/>
-        </w:rPr>
-        <w:t>result</w:t>
-      </w:r>
-      <w:proofErr w:type="gramEnd"/>
-      <w:r>
-        <w:rPr>
-          <w:sz w:val="24"/>
-          <w:szCs w:val="24"/>
-        </w:rPr>
-        <w:t xml:space="preserve"> we decided to only use </w:t>
-      </w:r>
-      <w:proofErr w:type="spellStart"/>
-      <w:r>
-        <w:rPr>
-          <w:sz w:val="24"/>
-          <w:szCs w:val="24"/>
-        </w:rPr>
-        <w:t>DarkSky</w:t>
-      </w:r>
-      <w:proofErr w:type="spellEnd"/>
-      <w:r>
-        <w:rPr>
-          <w:sz w:val="24"/>
-          <w:szCs w:val="24"/>
-        </w:rPr>
-        <w:t xml:space="preserve"> data from US cities. </w:t>
+        <w:t xml:space="preserve">We first each downloaded CSVs for two cities abroad from Airbnb’s website. We initially wanted to use openweathermap to analyze the weather but the platform only had data available in current, five day, and 16 day weather forecast form, which for the latter also needed to paid for. Consequently we moved over to DarkSky but then realized that the records for the cities outside of the USA was inconsistent causing api calls to halt or alternatively if an exception was included in the code, the 1000 api call limit per day would be wasted on row data that was incomplete. As a result we decided to only use DarkSky data from US cities. </w:t>
       </w:r>
     </w:p>
     <w:p>
@@ -1045,78 +757,21 @@
           <w:sz w:val="24"/>
           <w:szCs w:val="24"/>
         </w:rPr>
-        <w:t xml:space="preserve">Converted to weather and </w:t>
-      </w:r>
-      <w:proofErr w:type="spellStart"/>
-      <w:r>
-        <w:rPr>
-          <w:sz w:val="24"/>
-          <w:szCs w:val="24"/>
-        </w:rPr>
-        <w:t>airbnb</w:t>
-      </w:r>
-      <w:proofErr w:type="spellEnd"/>
-      <w:r>
-        <w:rPr>
-          <w:sz w:val="24"/>
-          <w:szCs w:val="24"/>
-        </w:rPr>
-        <w:t xml:space="preserve"> </w:t>
-      </w:r>
-      <w:proofErr w:type="spellStart"/>
-      <w:r>
-        <w:rPr>
-          <w:sz w:val="24"/>
-          <w:szCs w:val="24"/>
-        </w:rPr>
-        <w:t>dataframes</w:t>
-      </w:r>
-      <w:proofErr w:type="spellEnd"/>
-      <w:r>
-        <w:rPr>
-          <w:sz w:val="24"/>
-          <w:szCs w:val="24"/>
-        </w:rPr>
-        <w:t xml:space="preserve"> in </w:t>
-      </w:r>
-      <w:proofErr w:type="spellStart"/>
-      <w:r>
-        <w:rPr>
-          <w:sz w:val="24"/>
-          <w:szCs w:val="24"/>
-        </w:rPr>
-        <w:t>Jupyter</w:t>
-      </w:r>
-      <w:proofErr w:type="spellEnd"/>
-      <w:r>
-        <w:rPr>
-          <w:sz w:val="24"/>
-          <w:szCs w:val="24"/>
-        </w:rPr>
-        <w:t xml:space="preserve"> Notebook</w:t>
-      </w:r>
-      <w:r>
-        <w:rPr>
-          <w:sz w:val="24"/>
-          <w:szCs w:val="24"/>
-        </w:rPr>
-        <w:t xml:space="preserve"> to make them easier to work with, and dropped unnecessary columns to remove clutter then transformed the data into standard date format in order to extract the </w:t>
-      </w:r>
-      <w:proofErr w:type="spellStart"/>
-      <w:r>
-        <w:rPr>
-          <w:sz w:val="24"/>
-          <w:szCs w:val="24"/>
-        </w:rPr>
-        <w:t>year,month,and</w:t>
-      </w:r>
-      <w:proofErr w:type="spellEnd"/>
-      <w:r>
-        <w:rPr>
-          <w:sz w:val="24"/>
-          <w:szCs w:val="24"/>
-        </w:rPr>
-        <w:t xml:space="preserve"> week of each entry and then grouped the </w:t>
+        <w:t>Converted to weather and airbnb dataframes</w:t>
+      </w:r>
+      <w:r>
+        <w:rPr>
+          <w:sz w:val="24"/>
+          <w:szCs w:val="24"/>
+        </w:rPr>
+        <w:t xml:space="preserve"> in Jupyter Notebook</w:t>
+      </w:r>
+      <w:r>
+        <w:rPr>
+          <w:sz w:val="24"/>
+          <w:szCs w:val="24"/>
+        </w:rPr>
+        <w:t xml:space="preserve"> to make them easier to work with, and dropped unnecessary columns to remove clutter then transformed the data into standard date format in order to extract the year,month,and week of each entry and then grouped the </w:t>
       </w:r>
       <w:r>
         <w:rPr>
@@ -1125,7 +780,6 @@
         </w:rPr>
         <w:t xml:space="preserve">both </w:t>
       </w:r>
-      <w:proofErr w:type="spellStart"/>
       <w:r>
         <w:rPr>
           <w:sz w:val="24"/>
@@ -1140,7 +794,6 @@
         </w:rPr>
         <w:t>s</w:t>
       </w:r>
-      <w:proofErr w:type="spellEnd"/>
       <w:r>
         <w:rPr>
           <w:sz w:val="24"/>
@@ -1238,120 +891,31 @@
           <w:sz w:val="24"/>
           <w:szCs w:val="24"/>
         </w:rPr>
-        <w:t xml:space="preserve">We chose </w:t>
-      </w:r>
-      <w:proofErr w:type="spellStart"/>
-      <w:r>
-        <w:rPr>
-          <w:sz w:val="24"/>
-          <w:szCs w:val="24"/>
-        </w:rPr>
-        <w:t>MySql</w:t>
-      </w:r>
-      <w:proofErr w:type="spellEnd"/>
-      <w:r>
-        <w:rPr>
-          <w:sz w:val="24"/>
-          <w:szCs w:val="24"/>
-        </w:rPr>
-        <w:t xml:space="preserve"> as we decided the best option for this project was a relational database due to the direct comparison between average </w:t>
-      </w:r>
-      <w:proofErr w:type="spellStart"/>
-      <w:r>
-        <w:rPr>
-          <w:sz w:val="24"/>
-          <w:szCs w:val="24"/>
-        </w:rPr>
-        <w:t>airbnb</w:t>
-      </w:r>
-      <w:proofErr w:type="spellEnd"/>
-      <w:r>
-        <w:rPr>
-          <w:sz w:val="24"/>
-          <w:szCs w:val="24"/>
-        </w:rPr>
-        <w:t xml:space="preserve"> price and climate measurements. This, combines with the large volume of data we received, both in terms of sheer size and number of categories, </w:t>
-      </w:r>
-      <w:proofErr w:type="spellStart"/>
-      <w:r>
-        <w:rPr>
-          <w:sz w:val="24"/>
-          <w:szCs w:val="24"/>
-        </w:rPr>
-        <w:t>MySql</w:t>
-      </w:r>
-      <w:proofErr w:type="spellEnd"/>
-      <w:r>
-        <w:rPr>
-          <w:sz w:val="24"/>
-          <w:szCs w:val="24"/>
-        </w:rPr>
-        <w:t xml:space="preserve"> proved to be the best option for our purposes</w:t>
-      </w:r>
-    </w:p>
-    <w:p>
-      <w:pPr>
-        <w:spacing w:line="216" w:lineRule="auto"/>
-        <w:rPr>
-          <w:sz w:val="24"/>
-          <w:szCs w:val="24"/>
-        </w:rPr>
-      </w:pPr>
+        <w:t xml:space="preserve">We chose MySql as we decided the best option for this project was a relational database due to the direct comparison between average airbnb price and climate measurements. This, </w:t>
+      </w:r>
       <w:r>
         <w:rPr>
           <w:sz w:val="24"/>
           <w:szCs w:val="24"/>
         </w:rPr>
         <w:lastRenderedPageBreak/>
-        <w:t xml:space="preserve">The </w:t>
-      </w:r>
-      <w:proofErr w:type="spellStart"/>
-      <w:r>
-        <w:rPr>
-          <w:sz w:val="24"/>
-          <w:szCs w:val="24"/>
-        </w:rPr>
-        <w:t>AirBnB</w:t>
-      </w:r>
-      <w:proofErr w:type="spellEnd"/>
-      <w:r>
-        <w:rPr>
-          <w:sz w:val="24"/>
-          <w:szCs w:val="24"/>
-        </w:rPr>
-        <w:t xml:space="preserve"> and </w:t>
-      </w:r>
-      <w:proofErr w:type="spellStart"/>
-      <w:r>
-        <w:rPr>
-          <w:sz w:val="24"/>
-          <w:szCs w:val="24"/>
-        </w:rPr>
-        <w:t>DarkSky</w:t>
-      </w:r>
-      <w:proofErr w:type="spellEnd"/>
-      <w:r>
-        <w:rPr>
-          <w:sz w:val="24"/>
-          <w:szCs w:val="24"/>
-        </w:rPr>
-        <w:t xml:space="preserve"> weather tables can be </w:t>
-      </w:r>
-      <w:proofErr w:type="spellStart"/>
-      <w:r>
-        <w:rPr>
-          <w:sz w:val="24"/>
-          <w:szCs w:val="24"/>
-        </w:rPr>
-        <w:t>be</w:t>
-      </w:r>
-      <w:proofErr w:type="spellEnd"/>
-      <w:r>
-        <w:rPr>
-          <w:sz w:val="24"/>
-          <w:szCs w:val="24"/>
-        </w:rPr>
-        <w:t xml:space="preserve"> joined as required on their respective WEEK index columns.</w:t>
+        <w:t>combines with the large volume of data we received, both in terms of sheer size and number of categories, MySql proved to be the best option for our purposes</w:t>
+      </w:r>
+    </w:p>
+    <w:p>
+      <w:pPr>
+        <w:spacing w:line="216" w:lineRule="auto"/>
+        <w:rPr>
+          <w:sz w:val="24"/>
+          <w:szCs w:val="24"/>
+        </w:rPr>
+      </w:pPr>
+      <w:r>
+        <w:rPr>
+          <w:sz w:val="24"/>
+          <w:szCs w:val="24"/>
+        </w:rPr>
+        <w:t>The AirBnB and DarkSky weather tables can be be joined as required on their respective WEEK index columns.</w:t>
       </w:r>
     </w:p>
     <w:p>
@@ -1419,36 +983,8 @@
           <w:sz w:val="24"/>
           <w:szCs w:val="24"/>
         </w:rPr>
-        <w:t xml:space="preserve">from </w:t>
-      </w:r>
-      <w:proofErr w:type="spellStart"/>
-      <w:r>
-        <w:rPr>
-          <w:i/>
-          <w:sz w:val="24"/>
-          <w:szCs w:val="24"/>
-        </w:rPr>
-        <w:t>sqlalchemy</w:t>
-      </w:r>
-      <w:proofErr w:type="spellEnd"/>
-      <w:r>
-        <w:rPr>
-          <w:i/>
-          <w:sz w:val="24"/>
-          <w:szCs w:val="24"/>
-        </w:rPr>
-        <w:t xml:space="preserve"> import </w:t>
-      </w:r>
-      <w:proofErr w:type="spellStart"/>
-      <w:r>
-        <w:rPr>
-          <w:i/>
-          <w:sz w:val="24"/>
-          <w:szCs w:val="24"/>
-        </w:rPr>
-        <w:t>create_engine</w:t>
-      </w:r>
-      <w:proofErr w:type="spellEnd"/>
+        <w:t>from sqlalchemy import create_engine</w:t>
+      </w:r>
     </w:p>
     <w:p>
       <w:pPr>
@@ -1491,38 +1027,8 @@
           <w:sz w:val="24"/>
           <w:szCs w:val="24"/>
         </w:rPr>
-        <w:t xml:space="preserve">from </w:t>
-      </w:r>
-      <w:proofErr w:type="spellStart"/>
-      <w:proofErr w:type="gramStart"/>
-      <w:r>
-        <w:rPr>
-          <w:i/>
-          <w:sz w:val="24"/>
-          <w:szCs w:val="24"/>
-        </w:rPr>
-        <w:t>sqlalchemy.ext.declarative</w:t>
-      </w:r>
-      <w:proofErr w:type="spellEnd"/>
-      <w:proofErr w:type="gramEnd"/>
-      <w:r>
-        <w:rPr>
-          <w:i/>
-          <w:sz w:val="24"/>
-          <w:szCs w:val="24"/>
-        </w:rPr>
-        <w:t xml:space="preserve"> import </w:t>
-      </w:r>
-      <w:proofErr w:type="spellStart"/>
-      <w:r>
-        <w:rPr>
-          <w:i/>
-          <w:sz w:val="24"/>
-          <w:szCs w:val="24"/>
-        </w:rPr>
-        <w:t>declarative_base</w:t>
-      </w:r>
-      <w:proofErr w:type="spellEnd"/>
+        <w:t>from sqlalchemy.ext.declarative import declarative_base</w:t>
+      </w:r>
     </w:p>
     <w:p>
       <w:pPr>
@@ -1543,43 +1049,7 @@
           <w:sz w:val="24"/>
           <w:szCs w:val="24"/>
         </w:rPr>
-        <w:t xml:space="preserve">Base = </w:t>
-      </w:r>
-      <w:proofErr w:type="spellStart"/>
-      <w:r>
-        <w:rPr>
-          <w:i/>
-          <w:sz w:val="24"/>
-          <w:szCs w:val="24"/>
-        </w:rPr>
-        <w:t>declarative_</w:t>
-      </w:r>
-      <w:proofErr w:type="gramStart"/>
-      <w:r>
-        <w:rPr>
-          <w:i/>
-          <w:sz w:val="24"/>
-          <w:szCs w:val="24"/>
-        </w:rPr>
-        <w:t>base</w:t>
-      </w:r>
-      <w:proofErr w:type="spellEnd"/>
-      <w:r>
-        <w:rPr>
-          <w:i/>
-          <w:sz w:val="24"/>
-          <w:szCs w:val="24"/>
-        </w:rPr>
-        <w:t>(</w:t>
-      </w:r>
-      <w:proofErr w:type="gramEnd"/>
-      <w:r>
-        <w:rPr>
-          <w:i/>
-          <w:sz w:val="24"/>
-          <w:szCs w:val="24"/>
-        </w:rPr>
-        <w:t>)</w:t>
+        <w:t>Base = declarative_base()</w:t>
       </w:r>
     </w:p>
     <w:p>
@@ -1601,25 +1071,7 @@
           <w:sz w:val="24"/>
           <w:szCs w:val="24"/>
         </w:rPr>
-        <w:t xml:space="preserve">from </w:t>
-      </w:r>
-      <w:proofErr w:type="spellStart"/>
-      <w:r>
-        <w:rPr>
-          <w:i/>
-          <w:sz w:val="24"/>
-          <w:szCs w:val="24"/>
-        </w:rPr>
-        <w:t>sqlalchemy</w:t>
-      </w:r>
-      <w:proofErr w:type="spellEnd"/>
-      <w:r>
-        <w:rPr>
-          <w:i/>
-          <w:sz w:val="24"/>
-          <w:szCs w:val="24"/>
-        </w:rPr>
-        <w:t xml:space="preserve"> import Column, Integer, String, Float</w:t>
+        <w:t>from sqlalchemy import Column, Integer, String, Float</w:t>
       </w:r>
     </w:p>
     <w:p>
@@ -1639,23 +1091,7 @@
           <w:sz w:val="24"/>
           <w:szCs w:val="24"/>
         </w:rPr>
-        <w:t xml:space="preserve">Create a new database with no tables, then insert into </w:t>
-      </w:r>
-      <w:proofErr w:type="spellStart"/>
-      <w:r>
-        <w:rPr>
-          <w:sz w:val="24"/>
-          <w:szCs w:val="24"/>
-        </w:rPr>
-        <w:t>create_engine</w:t>
-      </w:r>
-      <w:proofErr w:type="spellEnd"/>
-      <w:r>
-        <w:rPr>
-          <w:sz w:val="24"/>
-          <w:szCs w:val="24"/>
-        </w:rPr>
-        <w:t xml:space="preserve"> path database your root username and password and database name. </w:t>
+        <w:t xml:space="preserve">Create a new database with no tables, then insert into create_engine path database your root username and password and database name. </w:t>
       </w:r>
       <w:r>
         <w:rPr>
@@ -1663,61 +1099,7 @@
           <w:sz w:val="24"/>
           <w:szCs w:val="24"/>
         </w:rPr>
-        <w:t>(</w:t>
-      </w:r>
-      <w:proofErr w:type="spellStart"/>
-      <w:r>
-        <w:rPr>
-          <w:color w:val="0000FF"/>
-          <w:sz w:val="24"/>
-          <w:szCs w:val="24"/>
-        </w:rPr>
-        <w:t>create_engine"mysql</w:t>
-      </w:r>
-      <w:proofErr w:type="spellEnd"/>
-      <w:r>
-        <w:rPr>
-          <w:color w:val="0000FF"/>
-          <w:sz w:val="24"/>
-          <w:szCs w:val="24"/>
-        </w:rPr>
-        <w:t>://</w:t>
-      </w:r>
-      <w:proofErr w:type="spellStart"/>
-      <w:r>
-        <w:rPr>
-          <w:color w:val="0000FF"/>
-          <w:sz w:val="24"/>
-          <w:szCs w:val="24"/>
-        </w:rPr>
-        <w:t>root:root</w:t>
-      </w:r>
-      <w:proofErr w:type="spellEnd"/>
-      <w:r>
-        <w:rPr>
-          <w:color w:val="0000FF"/>
-          <w:sz w:val="24"/>
-          <w:szCs w:val="24"/>
-        </w:rPr>
-        <w:t xml:space="preserve"> </w:t>
-      </w:r>
-      <w:proofErr w:type="spellStart"/>
-      <w:r>
-        <w:rPr>
-          <w:color w:val="0000FF"/>
-          <w:sz w:val="24"/>
-          <w:szCs w:val="24"/>
-        </w:rPr>
-        <w:t>password@localhost</w:t>
-      </w:r>
-      <w:proofErr w:type="spellEnd"/>
-      <w:r>
-        <w:rPr>
-          <w:color w:val="0000FF"/>
-          <w:sz w:val="24"/>
-          <w:szCs w:val="24"/>
-        </w:rPr>
-        <w:t>/database name)</w:t>
+        <w:t>(create_engine"mysql://root:root password@localhost/database name)</w:t>
       </w:r>
     </w:p>
     <w:p>
@@ -1737,25 +1119,7 @@
           <w:sz w:val="24"/>
           <w:szCs w:val="24"/>
         </w:rPr>
-        <w:t xml:space="preserve">Then you want to create a variable called con = </w:t>
-      </w:r>
-      <w:proofErr w:type="spellStart"/>
-      <w:proofErr w:type="gramStart"/>
-      <w:r>
-        <w:rPr>
-          <w:sz w:val="24"/>
-          <w:szCs w:val="24"/>
-        </w:rPr>
-        <w:t>engine.connect</w:t>
-      </w:r>
-      <w:proofErr w:type="spellEnd"/>
-      <w:proofErr w:type="gramEnd"/>
-      <w:r>
-        <w:rPr>
-          <w:sz w:val="24"/>
-          <w:szCs w:val="24"/>
-        </w:rPr>
-        <w:t xml:space="preserve">() </w:t>
+        <w:t xml:space="preserve">Then you want to create a variable called con = engine.connect() </w:t>
       </w:r>
     </w:p>
     <w:p>
@@ -1775,71 +1139,7 @@
           <w:sz w:val="24"/>
           <w:szCs w:val="24"/>
         </w:rPr>
-        <w:t xml:space="preserve">Load </w:t>
-      </w:r>
-      <w:proofErr w:type="spellStart"/>
-      <w:r>
-        <w:rPr>
-          <w:sz w:val="24"/>
-          <w:szCs w:val="24"/>
-        </w:rPr>
-        <w:t>load</w:t>
-      </w:r>
-      <w:proofErr w:type="spellEnd"/>
-      <w:r>
-        <w:rPr>
-          <w:sz w:val="24"/>
-          <w:szCs w:val="24"/>
-        </w:rPr>
-        <w:t xml:space="preserve"> </w:t>
-      </w:r>
-      <w:proofErr w:type="spellStart"/>
-      <w:r>
-        <w:rPr>
-          <w:sz w:val="24"/>
-          <w:szCs w:val="24"/>
-        </w:rPr>
-        <w:t>dataframe</w:t>
-      </w:r>
-      <w:proofErr w:type="spellEnd"/>
-      <w:r>
-        <w:rPr>
-          <w:sz w:val="24"/>
-          <w:szCs w:val="24"/>
-        </w:rPr>
-        <w:t xml:space="preserve"> to </w:t>
-      </w:r>
-      <w:proofErr w:type="spellStart"/>
-      <w:r>
-        <w:rPr>
-          <w:sz w:val="24"/>
-          <w:szCs w:val="24"/>
-        </w:rPr>
-        <w:t>mysql</w:t>
-      </w:r>
-      <w:proofErr w:type="spellEnd"/>
-      <w:r>
-        <w:rPr>
-          <w:sz w:val="24"/>
-          <w:szCs w:val="24"/>
-        </w:rPr>
-        <w:t xml:space="preserve"> using .</w:t>
-      </w:r>
-      <w:proofErr w:type="spellStart"/>
-      <w:r>
-        <w:rPr>
-          <w:sz w:val="24"/>
-          <w:szCs w:val="24"/>
-        </w:rPr>
-        <w:t>to_sql</w:t>
-      </w:r>
-      <w:proofErr w:type="spellEnd"/>
-      <w:r>
-        <w:rPr>
-          <w:sz w:val="24"/>
-          <w:szCs w:val="24"/>
-        </w:rPr>
-        <w:t xml:space="preserve">   and create a new table name then run code.</w:t>
+        <w:t>Load load dataframe to mysql using .to_sql   and create a new table name then run code.</w:t>
       </w:r>
     </w:p>
     <w:p>
@@ -1854,78 +1154,12 @@
           <w:szCs w:val="24"/>
         </w:rPr>
       </w:pPr>
-      <w:proofErr w:type="spellStart"/>
-      <w:r>
-        <w:rPr>
-          <w:sz w:val="24"/>
-          <w:szCs w:val="24"/>
-        </w:rPr>
-        <w:t>Data_frame</w:t>
-      </w:r>
-      <w:proofErr w:type="spellEnd"/>
-      <w:r>
-        <w:rPr>
-          <w:sz w:val="24"/>
-          <w:szCs w:val="24"/>
-        </w:rPr>
-        <w:t xml:space="preserve"> name .</w:t>
-      </w:r>
-      <w:proofErr w:type="spellStart"/>
-      <w:r>
-        <w:rPr>
-          <w:sz w:val="24"/>
-          <w:szCs w:val="24"/>
-        </w:rPr>
-        <w:t>to_sql</w:t>
-      </w:r>
-      <w:proofErr w:type="spellEnd"/>
-      <w:r>
-        <w:rPr>
-          <w:sz w:val="24"/>
-          <w:szCs w:val="24"/>
-        </w:rPr>
-        <w:t>(name='</w:t>
-      </w:r>
-      <w:proofErr w:type="spellStart"/>
-      <w:r>
-        <w:rPr>
-          <w:sz w:val="24"/>
-          <w:szCs w:val="24"/>
-        </w:rPr>
-        <w:t>new_table</w:t>
-      </w:r>
-      <w:proofErr w:type="gramStart"/>
-      <w:r>
-        <w:rPr>
-          <w:sz w:val="24"/>
-          <w:szCs w:val="24"/>
-        </w:rPr>
-        <w:t>',con</w:t>
-      </w:r>
-      <w:proofErr w:type="spellEnd"/>
-      <w:proofErr w:type="gramEnd"/>
-      <w:r>
-        <w:rPr>
-          <w:sz w:val="24"/>
-          <w:szCs w:val="24"/>
-        </w:rPr>
-        <w:t>=</w:t>
-      </w:r>
-      <w:proofErr w:type="spellStart"/>
-      <w:r>
-        <w:rPr>
-          <w:sz w:val="24"/>
-          <w:szCs w:val="24"/>
-        </w:rPr>
-        <w:t>con,if_exists</w:t>
-      </w:r>
-      <w:proofErr w:type="spellEnd"/>
-      <w:r>
-        <w:rPr>
-          <w:sz w:val="24"/>
-          <w:szCs w:val="24"/>
-        </w:rPr>
-        <w:t>='append')</w:t>
+      <w:r>
+        <w:rPr>
+          <w:sz w:val="24"/>
+          <w:szCs w:val="24"/>
+        </w:rPr>
+        <w:t>Data_frame name .to_sql(name='new_table',con=con,if_exists='append')</w:t>
       </w:r>
     </w:p>
     <w:p>
@@ -1940,23 +1174,12 @@
           <w:szCs w:val="24"/>
         </w:rPr>
       </w:pPr>
-      <w:proofErr w:type="spellStart"/>
-      <w:proofErr w:type="gramStart"/>
-      <w:r>
-        <w:rPr>
-          <w:sz w:val="24"/>
-          <w:szCs w:val="24"/>
-        </w:rPr>
-        <w:t>con.close</w:t>
-      </w:r>
-      <w:proofErr w:type="spellEnd"/>
-      <w:proofErr w:type="gramEnd"/>
-      <w:r>
-        <w:rPr>
-          <w:sz w:val="24"/>
-          <w:szCs w:val="24"/>
-        </w:rPr>
-        <w:t xml:space="preserve">(). </w:t>
+      <w:r>
+        <w:rPr>
+          <w:sz w:val="24"/>
+          <w:szCs w:val="24"/>
+        </w:rPr>
+        <w:t xml:space="preserve">con.close(). </w:t>
       </w:r>
     </w:p>
     <w:p>
@@ -2014,26 +1237,14 @@
         </w:rPr>
         <w:t xml:space="preserve"> using python file </w:t>
       </w:r>
-      <w:proofErr w:type="spellStart"/>
       <w:r>
         <w:rPr>
           <w:color w:val="0000FF"/>
           <w:sz w:val="24"/>
           <w:szCs w:val="24"/>
         </w:rPr>
-        <w:t>sql_</w:t>
-      </w:r>
-      <w:proofErr w:type="gramStart"/>
-      <w:r>
-        <w:rPr>
-          <w:color w:val="0000FF"/>
-          <w:sz w:val="24"/>
-          <w:szCs w:val="24"/>
-        </w:rPr>
-        <w:t>connet.ipynb</w:t>
-      </w:r>
-      <w:proofErr w:type="spellEnd"/>
-      <w:proofErr w:type="gramEnd"/>
+        <w:t>sql_connet.ipynb</w:t>
+      </w:r>
     </w:p>
     <w:p>
       <w:pPr>
@@ -2052,23 +1263,7 @@
           <w:sz w:val="24"/>
           <w:szCs w:val="24"/>
         </w:rPr>
-        <w:t xml:space="preserve">Can apply this code from any pandas </w:t>
-      </w:r>
-      <w:proofErr w:type="spellStart"/>
-      <w:r>
-        <w:rPr>
-          <w:sz w:val="24"/>
-          <w:szCs w:val="24"/>
-        </w:rPr>
-        <w:t>dataframe</w:t>
-      </w:r>
-      <w:proofErr w:type="spellEnd"/>
-      <w:r>
-        <w:rPr>
-          <w:sz w:val="24"/>
-          <w:szCs w:val="24"/>
-        </w:rPr>
-        <w:t xml:space="preserve">.  </w:t>
+        <w:t xml:space="preserve">Can apply this code from any pandas dataframe.  </w:t>
       </w:r>
     </w:p>
     <w:p>
@@ -2280,23 +1475,7 @@
           <w:sz w:val="24"/>
           <w:szCs w:val="24"/>
         </w:rPr>
-        <w:t xml:space="preserve"> This is based on comparing the average price of the </w:t>
-      </w:r>
-      <w:proofErr w:type="spellStart"/>
-      <w:r>
-        <w:rPr>
-          <w:sz w:val="24"/>
-          <w:szCs w:val="24"/>
-        </w:rPr>
-        <w:t>airbnb’s</w:t>
-      </w:r>
-      <w:proofErr w:type="spellEnd"/>
-      <w:r>
-        <w:rPr>
-          <w:sz w:val="24"/>
-          <w:szCs w:val="24"/>
-        </w:rPr>
-        <w:t xml:space="preserve"> in the area (taken as an indicator of demand) to various statistics related to the weather, such as temperature, or number of daylight hours.</w:t>
+        <w:t xml:space="preserve"> This is based on comparing the average price of the airbnb’s in the area (taken as an indicator of demand) to various statistics related to the weather, such as temperature, or number of daylight hours.</w:t>
       </w:r>
     </w:p>
     <w:sectPr>

</xml_diff>